<commit_message>
Update integration test template
</commit_message>
<xml_diff>
--- a/src/backend/TrafficCourts/TrafficCourts.Staff.Service.Test/Services/PrintDigialCaseFile/TestCases/digital-case-file/template.docx
+++ b/src/backend/TrafficCourts/TrafficCourts.Staff.Service.Test/Services/PrintDigialCaseFile/TestCases/digital-case-file/template.docx
@@ -54,11 +54,7 @@
               <w:pStyle w:val="FormCellData"/>
             </w:pPr>
             <w:r>
-              <w:t>{</w:t>
-            </w:r>
-            <w:proofErr w:type="spellStart"/>
-            <w:r>
-              <w:t>d.</w:t>
+              <w:t>{d.</w:t>
             </w:r>
             <w:r>
               <w:t>t</w:t>
@@ -72,7 +68,6 @@
             <w:r>
               <w:t>urname</w:t>
             </w:r>
-            <w:proofErr w:type="spellEnd"/>
             <w:r>
               <w:t>}</w:t>
             </w:r>
@@ -95,11 +90,7 @@
               <w:pStyle w:val="FormCellData"/>
             </w:pPr>
             <w:r>
-              <w:t>{</w:t>
-            </w:r>
-            <w:proofErr w:type="spellStart"/>
-            <w:r>
-              <w:t>d.</w:t>
+              <w:t>{d.</w:t>
             </w:r>
             <w:r>
               <w:t>t</w:t>
@@ -113,7 +104,6 @@
             <w:r>
               <w:t>ivenNames</w:t>
             </w:r>
-            <w:proofErr w:type="spellEnd"/>
             <w:r>
               <w:t>}</w:t>
             </w:r>
@@ -152,9 +142,8 @@
                 <w:sz w:val="20"/>
                 <w:szCs w:val="20"/>
               </w:rPr>
-              <w:t>{</w:t>
-            </w:r>
-            <w:proofErr w:type="spellStart"/>
+              <w:t>{d.</w:t>
+            </w:r>
             <w:r>
               <w:rPr>
                 <w:rFonts w:ascii="Arial Narrow" w:eastAsia="Calibri" w:hAnsi="Arial Narrow"/>
@@ -164,7 +153,7 @@
                 <w:sz w:val="20"/>
                 <w:szCs w:val="20"/>
               </w:rPr>
-              <w:t>d.</w:t>
+              <w:t>t</w:t>
             </w:r>
             <w:r>
               <w:rPr>
@@ -175,6 +164,87 @@
                 <w:sz w:val="20"/>
                 <w:szCs w:val="20"/>
               </w:rPr>
+              <w:t>icket.</w:t>
+            </w:r>
+            <w:r>
+              <w:rPr>
+                <w:rFonts w:ascii="Arial Narrow" w:eastAsia="Calibri" w:hAnsi="Arial Narrow"/>
+                <w:b/>
+                <w:bCs/>
+                <w:color w:val="2F5496" w:themeColor="accent1" w:themeShade="BF"/>
+                <w:sz w:val="20"/>
+                <w:szCs w:val="20"/>
+              </w:rPr>
+              <w:t>o</w:t>
+            </w:r>
+            <w:r>
+              <w:rPr>
+                <w:rFonts w:ascii="Arial Narrow" w:eastAsia="Calibri" w:hAnsi="Arial Narrow"/>
+                <w:b/>
+                <w:bCs/>
+                <w:color w:val="2F5496" w:themeColor="accent1" w:themeShade="BF"/>
+                <w:sz w:val="20"/>
+                <w:szCs w:val="20"/>
+              </w:rPr>
+              <w:t>ffenceLocation</w:t>
+            </w:r>
+            <w:r>
+              <w:rPr>
+                <w:rFonts w:ascii="Arial Narrow" w:eastAsia="Calibri" w:hAnsi="Arial Narrow"/>
+                <w:b/>
+                <w:bCs/>
+                <w:color w:val="2F5496" w:themeColor="accent1" w:themeShade="BF"/>
+                <w:sz w:val="20"/>
+                <w:szCs w:val="20"/>
+              </w:rPr>
+              <w:t>}</w:t>
+            </w:r>
+          </w:p>
+        </w:tc>
+        <w:tc>
+          <w:tcPr>
+            <w:tcW w:w="3375" w:type="dxa"/>
+          </w:tcPr>
+          <w:p>
+            <w:pPr>
+              <w:pStyle w:val="FormCellHeader"/>
+            </w:pPr>
+            <w:r>
+              <w:t>Organization/Detachment/Location</w:t>
+            </w:r>
+          </w:p>
+          <w:p>
+            <w:pPr>
+              <w:widowControl w:val="0"/>
+              <w:spacing w:after="0" w:line="240" w:lineRule="auto"/>
+              <w:rPr>
+                <w:rFonts w:ascii="Arial Narrow" w:hAnsi="Arial Narrow"/>
+                <w:b/>
+                <w:bCs/>
+                <w:sz w:val="20"/>
+                <w:szCs w:val="20"/>
+              </w:rPr>
+            </w:pPr>
+            <w:r>
+              <w:rPr>
+                <w:rFonts w:ascii="Arial Narrow" w:eastAsia="Calibri" w:hAnsi="Arial Narrow"/>
+                <w:b/>
+                <w:bCs/>
+                <w:color w:val="2F5496" w:themeColor="accent1" w:themeShade="BF"/>
+                <w:sz w:val="20"/>
+                <w:szCs w:val="20"/>
+              </w:rPr>
+              <w:t>{d.</w:t>
+            </w:r>
+            <w:r>
+              <w:rPr>
+                <w:rFonts w:ascii="Arial Narrow" w:eastAsia="Calibri" w:hAnsi="Arial Narrow"/>
+                <w:b/>
+                <w:bCs/>
+                <w:color w:val="2F5496" w:themeColor="accent1" w:themeShade="BF"/>
+                <w:sz w:val="20"/>
+                <w:szCs w:val="20"/>
+              </w:rPr>
               <w:t>t</w:t>
             </w:r>
             <w:r>
@@ -197,7 +267,7 @@
                 <w:sz w:val="20"/>
                 <w:szCs w:val="20"/>
               </w:rPr>
-              <w:t>o</w:t>
+              <w:t>p</w:t>
             </w:r>
             <w:r>
               <w:rPr>
@@ -208,114 +278,8 @@
                 <w:sz w:val="20"/>
                 <w:szCs w:val="20"/>
               </w:rPr>
-              <w:t>ffenceLocation</w:t>
-            </w:r>
-            <w:proofErr w:type="spellEnd"/>
-            <w:r>
-              <w:rPr>
-                <w:rFonts w:ascii="Arial Narrow" w:eastAsia="Calibri" w:hAnsi="Arial Narrow"/>
-                <w:b/>
-                <w:bCs/>
-                <w:color w:val="2F5496" w:themeColor="accent1" w:themeShade="BF"/>
-                <w:sz w:val="20"/>
-                <w:szCs w:val="20"/>
-              </w:rPr>
-              <w:t>}</w:t>
-            </w:r>
-          </w:p>
-        </w:tc>
-        <w:tc>
-          <w:tcPr>
-            <w:tcW w:w="3375" w:type="dxa"/>
-          </w:tcPr>
-          <w:p>
-            <w:pPr>
-              <w:pStyle w:val="FormCellHeader"/>
-            </w:pPr>
-            <w:r>
-              <w:t>Organization/Detachment/Location</w:t>
-            </w:r>
-          </w:p>
-          <w:p>
-            <w:pPr>
-              <w:widowControl w:val="0"/>
-              <w:spacing w:after="0" w:line="240" w:lineRule="auto"/>
-              <w:rPr>
-                <w:rFonts w:ascii="Arial Narrow" w:hAnsi="Arial Narrow"/>
-                <w:b/>
-                <w:bCs/>
-                <w:sz w:val="20"/>
-                <w:szCs w:val="20"/>
-              </w:rPr>
-            </w:pPr>
-            <w:r>
-              <w:rPr>
-                <w:rFonts w:ascii="Arial Narrow" w:eastAsia="Calibri" w:hAnsi="Arial Narrow"/>
-                <w:b/>
-                <w:bCs/>
-                <w:color w:val="2F5496" w:themeColor="accent1" w:themeShade="BF"/>
-                <w:sz w:val="20"/>
-                <w:szCs w:val="20"/>
-              </w:rPr>
-              <w:t>{</w:t>
-            </w:r>
-            <w:proofErr w:type="spellStart"/>
-            <w:r>
-              <w:rPr>
-                <w:rFonts w:ascii="Arial Narrow" w:eastAsia="Calibri" w:hAnsi="Arial Narrow"/>
-                <w:b/>
-                <w:bCs/>
-                <w:color w:val="2F5496" w:themeColor="accent1" w:themeShade="BF"/>
-                <w:sz w:val="20"/>
-                <w:szCs w:val="20"/>
-              </w:rPr>
-              <w:t>d.</w:t>
-            </w:r>
-            <w:r>
-              <w:rPr>
-                <w:rFonts w:ascii="Arial Narrow" w:eastAsia="Calibri" w:hAnsi="Arial Narrow"/>
-                <w:b/>
-                <w:bCs/>
-                <w:color w:val="2F5496" w:themeColor="accent1" w:themeShade="BF"/>
-                <w:sz w:val="20"/>
-                <w:szCs w:val="20"/>
-              </w:rPr>
-              <w:t>t</w:t>
-            </w:r>
-            <w:r>
-              <w:rPr>
-                <w:rFonts w:ascii="Arial Narrow" w:eastAsia="Calibri" w:hAnsi="Arial Narrow"/>
-                <w:b/>
-                <w:bCs/>
-                <w:color w:val="2F5496" w:themeColor="accent1" w:themeShade="BF"/>
-                <w:sz w:val="20"/>
-                <w:szCs w:val="20"/>
-              </w:rPr>
-              <w:t>icket.</w:t>
-            </w:r>
-            <w:r>
-              <w:rPr>
-                <w:rFonts w:ascii="Arial Narrow" w:eastAsia="Calibri" w:hAnsi="Arial Narrow"/>
-                <w:b/>
-                <w:bCs/>
-                <w:color w:val="2F5496" w:themeColor="accent1" w:themeShade="BF"/>
-                <w:sz w:val="20"/>
-                <w:szCs w:val="20"/>
-              </w:rPr>
-              <w:t>p</w:t>
-            </w:r>
-            <w:r>
-              <w:rPr>
-                <w:rFonts w:ascii="Arial Narrow" w:eastAsia="Calibri" w:hAnsi="Arial Narrow"/>
-                <w:b/>
-                <w:bCs/>
-                <w:color w:val="2F5496" w:themeColor="accent1" w:themeShade="BF"/>
-                <w:sz w:val="20"/>
-                <w:szCs w:val="20"/>
-              </w:rPr>
               <w:t>oliceDetachment</w:t>
             </w:r>
-            <w:proofErr w:type="spellEnd"/>
             <w:r>
               <w:rPr>
                 <w:rFonts w:ascii="Arial Narrow" w:eastAsia="Calibri" w:hAnsi="Arial Narrow"/>
@@ -348,23 +312,14 @@
               <w:pStyle w:val="FormCellData"/>
             </w:pPr>
             <w:r>
-              <w:t>{</w:t>
-            </w:r>
-            <w:proofErr w:type="spellStart"/>
-            <w:r>
-              <w:t>d.</w:t>
+              <w:t>{d.</w:t>
             </w:r>
             <w:r>
               <w:t>t</w:t>
             </w:r>
             <w:r>
-              <w:t>icket</w:t>
-            </w:r>
-            <w:proofErr w:type="spellEnd"/>
-            <w:r>
-              <w:t xml:space="preserve">. </w:t>
-            </w:r>
-            <w:proofErr w:type="spellStart"/>
+              <w:t xml:space="preserve">icket. </w:t>
+            </w:r>
             <w:r>
               <w:t>i</w:t>
             </w:r>
@@ -372,11 +327,7 @@
               <w:t>ssuedDate</w:t>
             </w:r>
             <w:r>
-              <w:t>:formatD</w:t>
-            </w:r>
-            <w:proofErr w:type="spellEnd"/>
-            <w:r>
-              <w:t>(</w:t>
+              <w:t>:formatD(</w:t>
             </w:r>
             <w:r>
               <w:t>'MM/DD/YYYY</w:t>
@@ -406,23 +357,14 @@
               <w:pStyle w:val="FormCellData"/>
             </w:pPr>
             <w:r>
-              <w:t>{</w:t>
-            </w:r>
-            <w:proofErr w:type="spellStart"/>
-            <w:r>
-              <w:t>d.</w:t>
+              <w:t>{d.</w:t>
             </w:r>
             <w:r>
               <w:t>t</w:t>
             </w:r>
             <w:r>
-              <w:t>icket</w:t>
-            </w:r>
-            <w:proofErr w:type="spellEnd"/>
-            <w:r>
-              <w:t xml:space="preserve">. </w:t>
-            </w:r>
-            <w:proofErr w:type="spellStart"/>
+              <w:t xml:space="preserve">icket. </w:t>
+            </w:r>
             <w:r>
               <w:t>i</w:t>
             </w:r>
@@ -430,20 +372,14 @@
               <w:t>ssuedDate</w:t>
             </w:r>
             <w:r>
-              <w:t>:formatD</w:t>
-            </w:r>
-            <w:proofErr w:type="spellEnd"/>
-            <w:r>
-              <w:t>(</w:t>
+              <w:t>:formatD(</w:t>
             </w:r>
             <w:r>
               <w:t>'</w:t>
             </w:r>
-            <w:proofErr w:type="spellStart"/>
             <w:r>
               <w:t>HH:mm</w:t>
             </w:r>
-            <w:proofErr w:type="spellEnd"/>
             <w:r>
               <w:t>'</w:t>
             </w:r>
@@ -469,11 +405,7 @@
               <w:pStyle w:val="FormCellData"/>
             </w:pPr>
             <w:r>
-              <w:t>{</w:t>
-            </w:r>
-            <w:proofErr w:type="spellStart"/>
-            <w:r>
-              <w:t>d.</w:t>
+              <w:t>{d.</w:t>
             </w:r>
             <w:r>
               <w:t>t</w:t>
@@ -491,11 +423,7 @@
               <w:t>:</w:t>
             </w:r>
             <w:r>
-              <w:t>formatD</w:t>
-            </w:r>
-            <w:proofErr w:type="spellEnd"/>
-            <w:r>
-              <w:t>('</w:t>
+              <w:t>formatD('</w:t>
             </w:r>
             <w:r>
               <w:t>MM/DD/YYYY</w:t>
@@ -525,11 +453,7 @@
               <w:pStyle w:val="FormCellData"/>
             </w:pPr>
             <w:r>
-              <w:t>{</w:t>
-            </w:r>
-            <w:proofErr w:type="spellStart"/>
-            <w:r>
-              <w:t>d.</w:t>
+              <w:t>{d.</w:t>
             </w:r>
             <w:r>
               <w:t>t</w:t>
@@ -547,11 +471,7 @@
               <w:t>:</w:t>
             </w:r>
             <w:r>
-              <w:t>formatD</w:t>
-            </w:r>
-            <w:proofErr w:type="spellEnd"/>
-            <w:r>
-              <w:t>('</w:t>
+              <w:t>formatD('</w:t>
             </w:r>
             <w:r>
               <w:t>MM/DD/YYYY</w:t>
@@ -583,11 +503,7 @@
               <w:pStyle w:val="FormCellData"/>
             </w:pPr>
             <w:r>
-              <w:t>{</w:t>
-            </w:r>
-            <w:proofErr w:type="spellStart"/>
-            <w:r>
-              <w:t>d.</w:t>
+              <w:t>{d.</w:t>
             </w:r>
             <w:r>
               <w:t>t</w:t>
@@ -604,7 +520,6 @@
             <w:r>
               <w:t>ourtAgenyId</w:t>
             </w:r>
-            <w:proofErr w:type="spellEnd"/>
             <w:r>
               <w:t>}</w:t>
             </w:r>
@@ -627,11 +542,7 @@
               <w:pStyle w:val="FormCellData"/>
             </w:pPr>
             <w:r>
-              <w:t>{</w:t>
-            </w:r>
-            <w:proofErr w:type="spellStart"/>
-            <w:r>
-              <w:t>d.</w:t>
+              <w:t>{d.</w:t>
             </w:r>
             <w:r>
               <w:t>t</w:t>
@@ -648,7 +559,6 @@
             <w:r>
               <w:t>ourtHouse</w:t>
             </w:r>
-            <w:proofErr w:type="spellEnd"/>
             <w:r>
               <w:t>}</w:t>
             </w:r>
@@ -773,9 +683,8 @@
                 <w:sz w:val="20"/>
                 <w:szCs w:val="20"/>
               </w:rPr>
-              <w:t>{</w:t>
-            </w:r>
-            <w:proofErr w:type="spellStart"/>
+              <w:t>{d.</w:t>
+            </w:r>
             <w:r>
               <w:rPr>
                 <w:rFonts w:ascii="Arial Narrow" w:eastAsia="Calibri" w:hAnsi="Arial Narrow"/>
@@ -785,7 +694,7 @@
                 <w:sz w:val="20"/>
                 <w:szCs w:val="20"/>
               </w:rPr>
-              <w:t>d.</w:t>
+              <w:t>c</w:t>
             </w:r>
             <w:r>
               <w:rPr>
@@ -796,6 +705,98 @@
                 <w:sz w:val="20"/>
                 <w:szCs w:val="20"/>
               </w:rPr>
+              <w:t>ontact</w:t>
+            </w:r>
+            <w:r>
+              <w:rPr>
+                <w:rFonts w:ascii="Arial Narrow" w:eastAsia="Calibri" w:hAnsi="Arial Narrow"/>
+                <w:b/>
+                <w:bCs/>
+                <w:color w:val="2F5496" w:themeColor="accent1" w:themeShade="BF"/>
+                <w:sz w:val="20"/>
+                <w:szCs w:val="20"/>
+              </w:rPr>
+              <w:t>.</w:t>
+            </w:r>
+            <w:r>
+              <w:rPr>
+                <w:rFonts w:ascii="Arial Narrow" w:eastAsia="Calibri" w:hAnsi="Arial Narrow"/>
+                <w:b/>
+                <w:bCs/>
+                <w:color w:val="2F5496" w:themeColor="accent1" w:themeShade="BF"/>
+                <w:sz w:val="20"/>
+                <w:szCs w:val="20"/>
+              </w:rPr>
+              <w:t>s</w:t>
+            </w:r>
+            <w:r>
+              <w:rPr>
+                <w:rFonts w:ascii="Arial Narrow" w:eastAsia="Calibri" w:hAnsi="Arial Narrow"/>
+                <w:b/>
+                <w:bCs/>
+                <w:color w:val="2F5496" w:themeColor="accent1" w:themeShade="BF"/>
+                <w:sz w:val="20"/>
+                <w:szCs w:val="20"/>
+              </w:rPr>
+              <w:t>urname</w:t>
+            </w:r>
+            <w:r>
+              <w:rPr>
+                <w:rFonts w:ascii="Arial Narrow" w:eastAsia="Calibri" w:hAnsi="Arial Narrow"/>
+                <w:b/>
+                <w:bCs/>
+                <w:color w:val="2F5496" w:themeColor="accent1" w:themeShade="BF"/>
+                <w:sz w:val="20"/>
+                <w:szCs w:val="20"/>
+              </w:rPr>
+              <w:t>}</w:t>
+            </w:r>
+          </w:p>
+        </w:tc>
+        <w:tc>
+          <w:tcPr>
+            <w:tcW w:w="2441" w:type="dxa"/>
+          </w:tcPr>
+          <w:p>
+            <w:pPr>
+              <w:pStyle w:val="FormCellHeader"/>
+            </w:pPr>
+            <w:r>
+              <w:t>Given Name(s)</w:t>
+            </w:r>
+          </w:p>
+          <w:p>
+            <w:pPr>
+              <w:widowControl w:val="0"/>
+              <w:spacing w:after="0" w:line="240" w:lineRule="auto"/>
+              <w:rPr>
+                <w:rFonts w:ascii="Arial Narrow" w:hAnsi="Arial Narrow"/>
+                <w:b/>
+                <w:bCs/>
+                <w:sz w:val="20"/>
+                <w:szCs w:val="20"/>
+              </w:rPr>
+            </w:pPr>
+            <w:r>
+              <w:rPr>
+                <w:rFonts w:ascii="Arial Narrow" w:eastAsia="Calibri" w:hAnsi="Arial Narrow"/>
+                <w:b/>
+                <w:bCs/>
+                <w:color w:val="2F5496" w:themeColor="accent1" w:themeShade="BF"/>
+                <w:sz w:val="20"/>
+                <w:szCs w:val="20"/>
+              </w:rPr>
+              <w:t>{d.</w:t>
+            </w:r>
+            <w:r>
+              <w:rPr>
+                <w:rFonts w:ascii="Arial Narrow" w:eastAsia="Calibri" w:hAnsi="Arial Narrow"/>
+                <w:b/>
+                <w:bCs/>
+                <w:color w:val="2F5496" w:themeColor="accent1" w:themeShade="BF"/>
+                <w:sz w:val="20"/>
+                <w:szCs w:val="20"/>
+              </w:rPr>
               <w:t>c</w:t>
             </w:r>
             <w:r>
@@ -829,7 +830,7 @@
                 <w:sz w:val="20"/>
                 <w:szCs w:val="20"/>
               </w:rPr>
-              <w:t>s</w:t>
+              <w:t>g</w:t>
             </w:r>
             <w:r>
               <w:rPr>
@@ -840,135 +841,7 @@
                 <w:sz w:val="20"/>
                 <w:szCs w:val="20"/>
               </w:rPr>
-              <w:t>urname</w:t>
-            </w:r>
-            <w:proofErr w:type="spellEnd"/>
-            <w:r>
-              <w:rPr>
-                <w:rFonts w:ascii="Arial Narrow" w:eastAsia="Calibri" w:hAnsi="Arial Narrow"/>
-                <w:b/>
-                <w:bCs/>
-                <w:color w:val="2F5496" w:themeColor="accent1" w:themeShade="BF"/>
-                <w:sz w:val="20"/>
-                <w:szCs w:val="20"/>
-              </w:rPr>
-              <w:t>}</w:t>
-            </w:r>
-          </w:p>
-        </w:tc>
-        <w:tc>
-          <w:tcPr>
-            <w:tcW w:w="2441" w:type="dxa"/>
-          </w:tcPr>
-          <w:p>
-            <w:pPr>
-              <w:pStyle w:val="FormCellHeader"/>
-            </w:pPr>
-            <w:r>
-              <w:t>Given Name(s)</w:t>
-            </w:r>
-          </w:p>
-          <w:p>
-            <w:pPr>
-              <w:widowControl w:val="0"/>
-              <w:spacing w:after="0" w:line="240" w:lineRule="auto"/>
-              <w:rPr>
-                <w:rFonts w:ascii="Arial Narrow" w:hAnsi="Arial Narrow"/>
-                <w:b/>
-                <w:bCs/>
-                <w:sz w:val="20"/>
-                <w:szCs w:val="20"/>
-              </w:rPr>
-            </w:pPr>
-            <w:r>
-              <w:rPr>
-                <w:rFonts w:ascii="Arial Narrow" w:eastAsia="Calibri" w:hAnsi="Arial Narrow"/>
-                <w:b/>
-                <w:bCs/>
-                <w:color w:val="2F5496" w:themeColor="accent1" w:themeShade="BF"/>
-                <w:sz w:val="20"/>
-                <w:szCs w:val="20"/>
-              </w:rPr>
-              <w:t>{</w:t>
-            </w:r>
-            <w:proofErr w:type="spellStart"/>
-            <w:r>
-              <w:rPr>
-                <w:rFonts w:ascii="Arial Narrow" w:eastAsia="Calibri" w:hAnsi="Arial Narrow"/>
-                <w:b/>
-                <w:bCs/>
-                <w:color w:val="2F5496" w:themeColor="accent1" w:themeShade="BF"/>
-                <w:sz w:val="20"/>
-                <w:szCs w:val="20"/>
-              </w:rPr>
-              <w:t>d.</w:t>
-            </w:r>
-            <w:r>
-              <w:rPr>
-                <w:rFonts w:ascii="Arial Narrow" w:eastAsia="Calibri" w:hAnsi="Arial Narrow"/>
-                <w:b/>
-                <w:bCs/>
-                <w:color w:val="2F5496" w:themeColor="accent1" w:themeShade="BF"/>
-                <w:sz w:val="20"/>
-                <w:szCs w:val="20"/>
-              </w:rPr>
-              <w:t>c</w:t>
-            </w:r>
-            <w:r>
-              <w:rPr>
-                <w:rFonts w:ascii="Arial Narrow" w:eastAsia="Calibri" w:hAnsi="Arial Narrow"/>
-                <w:b/>
-                <w:bCs/>
-                <w:color w:val="2F5496" w:themeColor="accent1" w:themeShade="BF"/>
-                <w:sz w:val="20"/>
-                <w:szCs w:val="20"/>
-              </w:rPr>
-              <w:t>ontact</w:t>
-            </w:r>
-            <w:r>
-              <w:rPr>
-                <w:rFonts w:ascii="Arial Narrow" w:eastAsia="Calibri" w:hAnsi="Arial Narrow"/>
-                <w:b/>
-                <w:bCs/>
-                <w:color w:val="2F5496" w:themeColor="accent1" w:themeShade="BF"/>
-                <w:sz w:val="20"/>
-                <w:szCs w:val="20"/>
-              </w:rPr>
-              <w:t>.</w:t>
-            </w:r>
-            <w:r>
-              <w:rPr>
-                <w:rFonts w:ascii="Arial Narrow" w:eastAsia="Calibri" w:hAnsi="Arial Narrow"/>
-                <w:b/>
-                <w:bCs/>
-                <w:color w:val="2F5496" w:themeColor="accent1" w:themeShade="BF"/>
-                <w:sz w:val="20"/>
-                <w:szCs w:val="20"/>
-              </w:rPr>
-              <w:t>g</w:t>
-            </w:r>
-            <w:r>
-              <w:rPr>
-                <w:rFonts w:ascii="Arial Narrow" w:eastAsia="Calibri" w:hAnsi="Arial Narrow"/>
-                <w:b/>
-                <w:bCs/>
-                <w:color w:val="2F5496" w:themeColor="accent1" w:themeShade="BF"/>
-                <w:sz w:val="20"/>
-                <w:szCs w:val="20"/>
-              </w:rPr>
-              <w:t>ivenNames</w:t>
-            </w:r>
-            <w:proofErr w:type="spellEnd"/>
-            <w:r>
-              <w:rPr>
-                <w:rFonts w:ascii="Arial Narrow" w:eastAsia="Calibri" w:hAnsi="Arial Narrow"/>
-                <w:b/>
-                <w:bCs/>
-                <w:color w:val="2F5496" w:themeColor="accent1" w:themeShade="BF"/>
-                <w:sz w:val="20"/>
-                <w:szCs w:val="20"/>
-              </w:rPr>
-              <w:t xml:space="preserve"> </w:t>
+              <w:t xml:space="preserve">ivenNames </w:t>
             </w:r>
             <w:r>
               <w:rPr>
@@ -1017,9 +890,8 @@
                 <w:sz w:val="20"/>
                 <w:szCs w:val="20"/>
               </w:rPr>
-              <w:t>{</w:t>
-            </w:r>
-            <w:proofErr w:type="spellStart"/>
+              <w:t>{d.</w:t>
+            </w:r>
             <w:r>
               <w:rPr>
                 <w:rFonts w:ascii="Arial Narrow" w:eastAsia="Calibri" w:hAnsi="Arial Narrow"/>
@@ -1029,7 +901,7 @@
                 <w:sz w:val="20"/>
                 <w:szCs w:val="20"/>
               </w:rPr>
-              <w:t>d.</w:t>
+              <w:t>c</w:t>
             </w:r>
             <w:r>
               <w:rPr>
@@ -1040,7 +912,7 @@
                 <w:sz w:val="20"/>
                 <w:szCs w:val="20"/>
               </w:rPr>
-              <w:t>c</w:t>
+              <w:t>ontact</w:t>
             </w:r>
             <w:r>
               <w:rPr>
@@ -1051,7 +923,7 @@
                 <w:sz w:val="20"/>
                 <w:szCs w:val="20"/>
               </w:rPr>
-              <w:t>ontact</w:t>
+              <w:t>.</w:t>
             </w:r>
             <w:r>
               <w:rPr>
@@ -1062,7 +934,7 @@
                 <w:sz w:val="20"/>
                 <w:szCs w:val="20"/>
               </w:rPr>
-              <w:t>.</w:t>
+              <w:t>a</w:t>
             </w:r>
             <w:r>
               <w:rPr>
@@ -1073,20 +945,8 @@
                 <w:sz w:val="20"/>
                 <w:szCs w:val="20"/>
               </w:rPr>
-              <w:t>a</w:t>
-            </w:r>
-            <w:r>
-              <w:rPr>
-                <w:rFonts w:ascii="Arial Narrow" w:eastAsia="Calibri" w:hAnsi="Arial Narrow"/>
-                <w:b/>
-                <w:bCs/>
-                <w:color w:val="2F5496" w:themeColor="accent1" w:themeShade="BF"/>
-                <w:sz w:val="20"/>
-                <w:szCs w:val="20"/>
-              </w:rPr>
               <w:t>ddress</w:t>
             </w:r>
-            <w:proofErr w:type="spellEnd"/>
             <w:r>
               <w:rPr>
                 <w:rFonts w:ascii="Arial Narrow" w:eastAsia="Calibri" w:hAnsi="Arial Narrow"/>
@@ -1135,9 +995,8 @@
                 <w:sz w:val="20"/>
                 <w:szCs w:val="20"/>
               </w:rPr>
-              <w:t>{</w:t>
-            </w:r>
-            <w:proofErr w:type="spellStart"/>
+              <w:t>{d.</w:t>
+            </w:r>
             <w:r>
               <w:rPr>
                 <w:rFonts w:ascii="Arial Narrow" w:eastAsia="Calibri" w:hAnsi="Arial Narrow"/>
@@ -1147,7 +1006,7 @@
                 <w:sz w:val="20"/>
                 <w:szCs w:val="20"/>
               </w:rPr>
-              <w:t>d.</w:t>
+              <w:t>c</w:t>
             </w:r>
             <w:r>
               <w:rPr>
@@ -1158,6 +1017,131 @@
                 <w:sz w:val="20"/>
                 <w:szCs w:val="20"/>
               </w:rPr>
+              <w:t>ontact</w:t>
+            </w:r>
+            <w:r>
+              <w:rPr>
+                <w:rFonts w:ascii="Arial Narrow" w:eastAsia="Calibri" w:hAnsi="Arial Narrow"/>
+                <w:b/>
+                <w:bCs/>
+                <w:color w:val="2F5496" w:themeColor="accent1" w:themeShade="BF"/>
+                <w:sz w:val="20"/>
+                <w:szCs w:val="20"/>
+              </w:rPr>
+              <w:t>.</w:t>
+            </w:r>
+            <w:r>
+              <w:rPr>
+                <w:rFonts w:ascii="Arial Narrow" w:eastAsia="Calibri" w:hAnsi="Arial Narrow"/>
+                <w:b/>
+                <w:bCs/>
+                <w:color w:val="2F5496" w:themeColor="accent1" w:themeShade="BF"/>
+                <w:sz w:val="20"/>
+                <w:szCs w:val="20"/>
+              </w:rPr>
+              <w:t>d</w:t>
+            </w:r>
+            <w:r>
+              <w:rPr>
+                <w:rFonts w:ascii="Arial Narrow" w:eastAsia="Calibri" w:hAnsi="Arial Narrow"/>
+                <w:b/>
+                <w:bCs/>
+                <w:color w:val="2F5496" w:themeColor="accent1" w:themeShade="BF"/>
+                <w:sz w:val="20"/>
+                <w:szCs w:val="20"/>
+              </w:rPr>
+              <w:t>riversLicence</w:t>
+            </w:r>
+            <w:r>
+              <w:rPr>
+                <w:rFonts w:ascii="Arial Narrow" w:eastAsia="Calibri" w:hAnsi="Arial Narrow"/>
+                <w:b/>
+                <w:bCs/>
+                <w:color w:val="2F5496" w:themeColor="accent1" w:themeShade="BF"/>
+                <w:sz w:val="20"/>
+                <w:szCs w:val="20"/>
+              </w:rPr>
+              <w:t>.</w:t>
+            </w:r>
+            <w:r>
+              <w:rPr>
+                <w:rFonts w:ascii="Arial Narrow" w:eastAsia="Calibri" w:hAnsi="Arial Narrow"/>
+                <w:b/>
+                <w:bCs/>
+                <w:color w:val="2F5496" w:themeColor="accent1" w:themeShade="BF"/>
+                <w:sz w:val="20"/>
+                <w:szCs w:val="20"/>
+              </w:rPr>
+              <w:t>p</w:t>
+            </w:r>
+            <w:r>
+              <w:rPr>
+                <w:rFonts w:ascii="Arial Narrow" w:eastAsia="Calibri" w:hAnsi="Arial Narrow"/>
+                <w:b/>
+                <w:bCs/>
+                <w:color w:val="2F5496" w:themeColor="accent1" w:themeShade="BF"/>
+                <w:sz w:val="20"/>
+                <w:szCs w:val="20"/>
+              </w:rPr>
+              <w:t>rovince</w:t>
+            </w:r>
+            <w:r>
+              <w:rPr>
+                <w:rFonts w:ascii="Arial Narrow" w:eastAsia="Calibri" w:hAnsi="Arial Narrow"/>
+                <w:b/>
+                <w:bCs/>
+                <w:color w:val="2F5496" w:themeColor="accent1" w:themeShade="BF"/>
+                <w:sz w:val="20"/>
+                <w:szCs w:val="20"/>
+              </w:rPr>
+              <w:t>}</w:t>
+            </w:r>
+          </w:p>
+        </w:tc>
+        <w:tc>
+          <w:tcPr>
+            <w:tcW w:w="2441" w:type="dxa"/>
+          </w:tcPr>
+          <w:p>
+            <w:pPr>
+              <w:pStyle w:val="FormCellHeader"/>
+            </w:pPr>
+            <w:r>
+              <w:t>Driver's Licence #</w:t>
+            </w:r>
+          </w:p>
+          <w:p>
+            <w:pPr>
+              <w:widowControl w:val="0"/>
+              <w:spacing w:after="0" w:line="240" w:lineRule="auto"/>
+              <w:rPr>
+                <w:rFonts w:ascii="Arial Narrow" w:hAnsi="Arial Narrow"/>
+                <w:b/>
+                <w:bCs/>
+                <w:sz w:val="20"/>
+                <w:szCs w:val="20"/>
+              </w:rPr>
+            </w:pPr>
+            <w:r>
+              <w:rPr>
+                <w:rFonts w:ascii="Arial Narrow" w:eastAsia="Calibri" w:hAnsi="Arial Narrow"/>
+                <w:b/>
+                <w:bCs/>
+                <w:color w:val="2F5496" w:themeColor="accent1" w:themeShade="BF"/>
+                <w:sz w:val="20"/>
+                <w:szCs w:val="20"/>
+              </w:rPr>
+              <w:t>{d.</w:t>
+            </w:r>
+            <w:r>
+              <w:rPr>
+                <w:rFonts w:ascii="Arial Narrow" w:eastAsia="Calibri" w:hAnsi="Arial Narrow"/>
+                <w:b/>
+                <w:bCs/>
+                <w:color w:val="2F5496" w:themeColor="accent1" w:themeShade="BF"/>
+                <w:sz w:val="20"/>
+                <w:szCs w:val="20"/>
+              </w:rPr>
               <w:t>c</w:t>
             </w:r>
             <w:r>
@@ -1224,7 +1208,7 @@
                 <w:sz w:val="20"/>
                 <w:szCs w:val="20"/>
               </w:rPr>
-              <w:t>p</w:t>
+              <w:t>n</w:t>
             </w:r>
             <w:r>
               <w:rPr>
@@ -1235,9 +1219,8 @@
                 <w:sz w:val="20"/>
                 <w:szCs w:val="20"/>
               </w:rPr>
-              <w:t>rovince</w:t>
-            </w:r>
-            <w:proofErr w:type="spellEnd"/>
+              <w:t>umber</w:t>
+            </w:r>
             <w:r>
               <w:rPr>
                 <w:rFonts w:ascii="Arial Narrow" w:eastAsia="Calibri" w:hAnsi="Arial Narrow"/>
@@ -1253,14 +1236,14 @@
         </w:tc>
         <w:tc>
           <w:tcPr>
-            <w:tcW w:w="2441" w:type="dxa"/>
+            <w:tcW w:w="2545" w:type="dxa"/>
           </w:tcPr>
           <w:p>
             <w:pPr>
               <w:pStyle w:val="FormCellHeader"/>
             </w:pPr>
             <w:r>
-              <w:t>Driver's Licence #</w:t>
+              <w:t>Email</w:t>
             </w:r>
           </w:p>
           <w:p>
@@ -1284,9 +1267,8 @@
                 <w:sz w:val="20"/>
                 <w:szCs w:val="20"/>
               </w:rPr>
-              <w:t>{</w:t>
-            </w:r>
-            <w:proofErr w:type="spellStart"/>
+              <w:t>{d.</w:t>
+            </w:r>
             <w:r>
               <w:rPr>
                 <w:rFonts w:ascii="Arial Narrow" w:eastAsia="Calibri" w:hAnsi="Arial Narrow"/>
@@ -1296,7 +1278,7 @@
                 <w:sz w:val="20"/>
                 <w:szCs w:val="20"/>
               </w:rPr>
-              <w:t>d.</w:t>
+              <w:t>c</w:t>
             </w:r>
             <w:r>
               <w:rPr>
@@ -1307,7 +1289,7 @@
                 <w:sz w:val="20"/>
                 <w:szCs w:val="20"/>
               </w:rPr>
-              <w:t>c</w:t>
+              <w:t>ontact</w:t>
             </w:r>
             <w:r>
               <w:rPr>
@@ -1318,7 +1300,7 @@
                 <w:sz w:val="20"/>
                 <w:szCs w:val="20"/>
               </w:rPr>
-              <w:t>ontact</w:t>
+              <w:t>.</w:t>
             </w:r>
             <w:r>
               <w:rPr>
@@ -1329,7 +1311,7 @@
                 <w:sz w:val="20"/>
                 <w:szCs w:val="20"/>
               </w:rPr>
-              <w:t>.</w:t>
+              <w:t>e</w:t>
             </w:r>
             <w:r>
               <w:rPr>
@@ -1340,169 +1322,8 @@
                 <w:sz w:val="20"/>
                 <w:szCs w:val="20"/>
               </w:rPr>
-              <w:t>d</w:t>
-            </w:r>
-            <w:r>
-              <w:rPr>
-                <w:rFonts w:ascii="Arial Narrow" w:eastAsia="Calibri" w:hAnsi="Arial Narrow"/>
-                <w:b/>
-                <w:bCs/>
-                <w:color w:val="2F5496" w:themeColor="accent1" w:themeShade="BF"/>
-                <w:sz w:val="20"/>
-                <w:szCs w:val="20"/>
-              </w:rPr>
-              <w:t>riversLicence</w:t>
-            </w:r>
-            <w:r>
-              <w:rPr>
-                <w:rFonts w:ascii="Arial Narrow" w:eastAsia="Calibri" w:hAnsi="Arial Narrow"/>
-                <w:b/>
-                <w:bCs/>
-                <w:color w:val="2F5496" w:themeColor="accent1" w:themeShade="BF"/>
-                <w:sz w:val="20"/>
-                <w:szCs w:val="20"/>
-              </w:rPr>
-              <w:t>.</w:t>
-            </w:r>
-            <w:r>
-              <w:rPr>
-                <w:rFonts w:ascii="Arial Narrow" w:eastAsia="Calibri" w:hAnsi="Arial Narrow"/>
-                <w:b/>
-                <w:bCs/>
-                <w:color w:val="2F5496" w:themeColor="accent1" w:themeShade="BF"/>
-                <w:sz w:val="20"/>
-                <w:szCs w:val="20"/>
-              </w:rPr>
-              <w:t>n</w:t>
-            </w:r>
-            <w:r>
-              <w:rPr>
-                <w:rFonts w:ascii="Arial Narrow" w:eastAsia="Calibri" w:hAnsi="Arial Narrow"/>
-                <w:b/>
-                <w:bCs/>
-                <w:color w:val="2F5496" w:themeColor="accent1" w:themeShade="BF"/>
-                <w:sz w:val="20"/>
-                <w:szCs w:val="20"/>
-              </w:rPr>
-              <w:t>umber</w:t>
-            </w:r>
-            <w:proofErr w:type="spellEnd"/>
-            <w:r>
-              <w:rPr>
-                <w:rFonts w:ascii="Arial Narrow" w:eastAsia="Calibri" w:hAnsi="Arial Narrow"/>
-                <w:b/>
-                <w:bCs/>
-                <w:color w:val="2F5496" w:themeColor="accent1" w:themeShade="BF"/>
-                <w:sz w:val="20"/>
-                <w:szCs w:val="20"/>
-              </w:rPr>
-              <w:t>}</w:t>
-            </w:r>
-          </w:p>
-        </w:tc>
-        <w:tc>
-          <w:tcPr>
-            <w:tcW w:w="2545" w:type="dxa"/>
-          </w:tcPr>
-          <w:p>
-            <w:pPr>
-              <w:pStyle w:val="FormCellHeader"/>
-            </w:pPr>
-            <w:r>
-              <w:t>Email</w:t>
-            </w:r>
-          </w:p>
-          <w:p>
-            <w:pPr>
-              <w:widowControl w:val="0"/>
-              <w:spacing w:after="0" w:line="240" w:lineRule="auto"/>
-              <w:rPr>
-                <w:rFonts w:ascii="Arial Narrow" w:hAnsi="Arial Narrow"/>
-                <w:b/>
-                <w:bCs/>
-                <w:sz w:val="20"/>
-                <w:szCs w:val="20"/>
-              </w:rPr>
-            </w:pPr>
-            <w:r>
-              <w:rPr>
-                <w:rFonts w:ascii="Arial Narrow" w:eastAsia="Calibri" w:hAnsi="Arial Narrow"/>
-                <w:b/>
-                <w:bCs/>
-                <w:color w:val="2F5496" w:themeColor="accent1" w:themeShade="BF"/>
-                <w:sz w:val="20"/>
-                <w:szCs w:val="20"/>
-              </w:rPr>
-              <w:t>{</w:t>
-            </w:r>
-            <w:proofErr w:type="spellStart"/>
-            <w:r>
-              <w:rPr>
-                <w:rFonts w:ascii="Arial Narrow" w:eastAsia="Calibri" w:hAnsi="Arial Narrow"/>
-                <w:b/>
-                <w:bCs/>
-                <w:color w:val="2F5496" w:themeColor="accent1" w:themeShade="BF"/>
-                <w:sz w:val="20"/>
-                <w:szCs w:val="20"/>
-              </w:rPr>
-              <w:t>d.</w:t>
-            </w:r>
-            <w:r>
-              <w:rPr>
-                <w:rFonts w:ascii="Arial Narrow" w:eastAsia="Calibri" w:hAnsi="Arial Narrow"/>
-                <w:b/>
-                <w:bCs/>
-                <w:color w:val="2F5496" w:themeColor="accent1" w:themeShade="BF"/>
-                <w:sz w:val="20"/>
-                <w:szCs w:val="20"/>
-              </w:rPr>
-              <w:t>c</w:t>
-            </w:r>
-            <w:r>
-              <w:rPr>
-                <w:rFonts w:ascii="Arial Narrow" w:eastAsia="Calibri" w:hAnsi="Arial Narrow"/>
-                <w:b/>
-                <w:bCs/>
-                <w:color w:val="2F5496" w:themeColor="accent1" w:themeShade="BF"/>
-                <w:sz w:val="20"/>
-                <w:szCs w:val="20"/>
-              </w:rPr>
-              <w:t>ontact</w:t>
-            </w:r>
-            <w:r>
-              <w:rPr>
-                <w:rFonts w:ascii="Arial Narrow" w:eastAsia="Calibri" w:hAnsi="Arial Narrow"/>
-                <w:b/>
-                <w:bCs/>
-                <w:color w:val="2F5496" w:themeColor="accent1" w:themeShade="BF"/>
-                <w:sz w:val="20"/>
-                <w:szCs w:val="20"/>
-              </w:rPr>
-              <w:t>.</w:t>
-            </w:r>
-            <w:r>
-              <w:rPr>
-                <w:rFonts w:ascii="Arial Narrow" w:eastAsia="Calibri" w:hAnsi="Arial Narrow"/>
-                <w:b/>
-                <w:bCs/>
-                <w:color w:val="2F5496" w:themeColor="accent1" w:themeShade="BF"/>
-                <w:sz w:val="20"/>
-                <w:szCs w:val="20"/>
-              </w:rPr>
-              <w:t>e</w:t>
-            </w:r>
-            <w:r>
-              <w:rPr>
-                <w:rFonts w:ascii="Arial Narrow" w:eastAsia="Calibri" w:hAnsi="Arial Narrow"/>
-                <w:b/>
-                <w:bCs/>
-                <w:color w:val="2F5496" w:themeColor="accent1" w:themeShade="BF"/>
-                <w:sz w:val="20"/>
-                <w:szCs w:val="20"/>
-              </w:rPr>
               <w:t>mail</w:t>
             </w:r>
-            <w:proofErr w:type="spellEnd"/>
             <w:r>
               <w:rPr>
                 <w:rFonts w:ascii="Arial Narrow" w:eastAsia="Calibri" w:hAnsi="Arial Narrow"/>
@@ -1648,11 +1469,7 @@
               <w:pStyle w:val="FormCellData"/>
             </w:pPr>
             <w:r>
-              <w:t>{</w:t>
-            </w:r>
-            <w:proofErr w:type="spellStart"/>
-            <w:r>
-              <w:t>d</w:t>
+              <w:t>{d</w:t>
             </w:r>
             <w:r>
               <w:t>.</w:t>
@@ -1681,7 +1498,6 @@
             <w:r>
               <w:t>irm</w:t>
             </w:r>
-            <w:proofErr w:type="spellEnd"/>
             <w:r>
               <w:t>}</w:t>
             </w:r>
@@ -1704,11 +1520,7 @@
               <w:pStyle w:val="FormCellData"/>
             </w:pPr>
             <w:r>
-              <w:t>{</w:t>
-            </w:r>
-            <w:proofErr w:type="spellStart"/>
-            <w:r>
-              <w:t>d.</w:t>
+              <w:t>{d.</w:t>
             </w:r>
             <w:r>
               <w:t>c</w:t>
@@ -1725,7 +1537,6 @@
             <w:r>
               <w:t>itnessCount</w:t>
             </w:r>
-            <w:proofErr w:type="spellEnd"/>
             <w:r>
               <w:t>}</w:t>
             </w:r>
@@ -1750,65 +1561,52 @@
               <w:pStyle w:val="FormCellData"/>
             </w:pPr>
             <w:r>
+              <w:t>{d.</w:t>
+            </w:r>
+            <w:r>
+              <w:t>c</w:t>
+            </w:r>
+            <w:r>
+              <w:t>ourtOptions</w:t>
+            </w:r>
+            <w:r>
+              <w:t>.</w:t>
+            </w:r>
+            <w:r>
+              <w:t>interpreter}</w:t>
+            </w:r>
+          </w:p>
+        </w:tc>
+        <w:tc>
+          <w:tcPr>
+            <w:tcW w:w="3687" w:type="dxa"/>
+          </w:tcPr>
+          <w:p>
+            <w:pPr>
+              <w:pStyle w:val="FormCellHeader"/>
+            </w:pPr>
+            <w:r>
+              <w:t>Disputant Attendance Type</w:t>
+            </w:r>
+          </w:p>
+          <w:p>
+            <w:pPr>
+              <w:pStyle w:val="FormCellData"/>
+            </w:pPr>
+            <w:r>
               <w:t>{</w:t>
             </w:r>
-            <w:proofErr w:type="spellStart"/>
-            <w:r>
-              <w:t>d.</w:t>
-            </w:r>
-            <w:r>
-              <w:t>c</w:t>
+            <w:r>
+              <w:t>d.c</w:t>
             </w:r>
             <w:r>
               <w:t>ourtOptions</w:t>
             </w:r>
             <w:r>
-              <w:t>.</w:t>
-            </w:r>
-            <w:r>
-              <w:t>interpreter</w:t>
-            </w:r>
-            <w:proofErr w:type="spellEnd"/>
-            <w:r>
-              <w:t>}</w:t>
-            </w:r>
-          </w:p>
-        </w:tc>
-        <w:tc>
-          <w:tcPr>
-            <w:tcW w:w="3687" w:type="dxa"/>
-          </w:tcPr>
-          <w:p>
-            <w:pPr>
-              <w:pStyle w:val="FormCellHeader"/>
-            </w:pPr>
-            <w:r>
-              <w:t>Disputant Attendance Type</w:t>
-            </w:r>
-          </w:p>
-          <w:p>
-            <w:pPr>
-              <w:pStyle w:val="FormCellData"/>
-            </w:pPr>
-            <w:r>
-              <w:t>{</w:t>
-            </w:r>
-            <w:proofErr w:type="spellStart"/>
-            <w:r>
-              <w:t>d.c</w:t>
-            </w:r>
-            <w:r>
-              <w:t>ourtOptions</w:t>
-            </w:r>
-            <w:r>
               <w:t>.a</w:t>
             </w:r>
             <w:r>
-              <w:t>ttendanceType</w:t>
-            </w:r>
-            <w:proofErr w:type="spellEnd"/>
-            <w:r>
-              <w:t>}</w:t>
+              <w:t>ttendanceType}</w:t>
             </w:r>
           </w:p>
         </w:tc>
@@ -1918,29 +1716,13 @@
               <w:pStyle w:val="FormCellData"/>
             </w:pPr>
             <w:r>
-              <w:t>{</w:t>
-            </w:r>
-            <w:proofErr w:type="spellStart"/>
-            <w:r>
-              <w:t>d.appearance.date:formatD</w:t>
-            </w:r>
-            <w:proofErr w:type="spellEnd"/>
-            <w:r>
-              <w:t>('MM/DD/YY</w:t>
+              <w:t>{d.appearance.date:formatD('MM/DD/YY</w:t>
             </w:r>
             <w:r>
               <w:t>Y</w:t>
             </w:r>
             <w:r>
-              <w:t xml:space="preserve">Y </w:t>
-            </w:r>
-            <w:proofErr w:type="spellStart"/>
-            <w:r>
-              <w:t>HH:mm</w:t>
-            </w:r>
-            <w:proofErr w:type="spellEnd"/>
-            <w:r>
-              <w:t>')}</w:t>
+              <w:t>Y HH:mm')}</w:t>
             </w:r>
           </w:p>
         </w:tc>
@@ -1972,15 +1754,7 @@
               <w:pStyle w:val="FormCellData"/>
             </w:pPr>
             <w:r>
-              <w:t>{</w:t>
-            </w:r>
-            <w:proofErr w:type="spellStart"/>
-            <w:r>
-              <w:t>d.appearance.room</w:t>
-            </w:r>
-            <w:proofErr w:type="spellEnd"/>
-            <w:r>
-              <w:t>}</w:t>
+              <w:t>{d.appearance.room}</w:t>
             </w:r>
           </w:p>
         </w:tc>
@@ -2012,15 +1786,7 @@
               <w:pStyle w:val="FormCellData"/>
             </w:pPr>
             <w:r>
-              <w:t>{</w:t>
-            </w:r>
-            <w:proofErr w:type="spellStart"/>
-            <w:r>
-              <w:t>d.appearance.reason</w:t>
-            </w:r>
-            <w:proofErr w:type="spellEnd"/>
-            <w:r>
-              <w:t>}</w:t>
+              <w:t>{d.appearance.reason}</w:t>
             </w:r>
           </w:p>
         </w:tc>
@@ -2055,15 +1821,7 @@
               </w:rPr>
             </w:pPr>
             <w:r>
-              <w:t>{</w:t>
-            </w:r>
-            <w:proofErr w:type="spellStart"/>
-            <w:r>
-              <w:t>d.appearance.app</w:t>
-            </w:r>
-            <w:proofErr w:type="spellEnd"/>
-            <w:r>
-              <w:t>}</w:t>
+              <w:t>{d.appearance.app}</w:t>
             </w:r>
           </w:p>
         </w:tc>
@@ -2095,29 +1853,13 @@
               <w:pStyle w:val="FormCellData"/>
             </w:pPr>
             <w:r>
-              <w:t>{</w:t>
-            </w:r>
-            <w:proofErr w:type="spellStart"/>
-            <w:r>
-              <w:t>d.appearance.noApp:formatD</w:t>
-            </w:r>
-            <w:proofErr w:type="spellEnd"/>
-            <w:r>
-              <w:t>('MM/DD/YY</w:t>
+              <w:t>{d.appearance.noApp:formatD('MM/DD/YY</w:t>
             </w:r>
             <w:r>
               <w:t>Y</w:t>
             </w:r>
             <w:r>
-              <w:t xml:space="preserve">Y </w:t>
-            </w:r>
-            <w:proofErr w:type="spellStart"/>
-            <w:r>
-              <w:t>HH:mm</w:t>
-            </w:r>
-            <w:proofErr w:type="spellEnd"/>
-            <w:r>
-              <w:t>')}</w:t>
+              <w:t>Y HH:mm')}</w:t>
             </w:r>
           </w:p>
         </w:tc>
@@ -2149,15 +1891,7 @@
               <w:pStyle w:val="FormCellData"/>
             </w:pPr>
             <w:r>
-              <w:t>{</w:t>
-            </w:r>
-            <w:proofErr w:type="spellStart"/>
-            <w:r>
-              <w:t>d.appearance.clerk</w:t>
-            </w:r>
-            <w:proofErr w:type="spellEnd"/>
-            <w:r>
-              <w:t>}</w:t>
+              <w:t>{d.appearance.clerk}</w:t>
             </w:r>
           </w:p>
         </w:tc>
@@ -2189,15 +1923,7 @@
               <w:pStyle w:val="FormCellData"/>
             </w:pPr>
             <w:r>
-              <w:t>{</w:t>
-            </w:r>
-            <w:proofErr w:type="spellStart"/>
-            <w:r>
-              <w:t>d.appearance.defenseCouncil</w:t>
-            </w:r>
-            <w:proofErr w:type="spellEnd"/>
-            <w:r>
-              <w:t>}</w:t>
+              <w:t>{d.appearance.defenseCouncil}</w:t>
             </w:r>
           </w:p>
         </w:tc>
@@ -2221,151 +1947,112 @@
                 <w:sz w:val="16"/>
                 <w:szCs w:val="16"/>
               </w:rPr>
-              <w:t xml:space="preserve">Def </w:t>
-            </w:r>
-            <w:proofErr w:type="spellStart"/>
-            <w:r>
-              <w:rPr>
-                <w:rFonts w:ascii="Arial Narrow" w:eastAsia="Calibri" w:hAnsi="Arial Narrow"/>
+              <w:t>Def Att</w:t>
+            </w:r>
+          </w:p>
+          <w:p>
+            <w:pPr>
+              <w:pStyle w:val="FormCellData"/>
+            </w:pPr>
+            <w:r>
+              <w:t>{d.appearance. defenseAtt}</w:t>
+            </w:r>
+          </w:p>
+        </w:tc>
+        <w:tc>
+          <w:tcPr>
+            <w:tcW w:w="731" w:type="dxa"/>
+          </w:tcPr>
+          <w:p>
+            <w:pPr>
+              <w:widowControl w:val="0"/>
+              <w:spacing w:after="0" w:line="240" w:lineRule="auto"/>
+              <w:rPr>
+                <w:rFonts w:ascii="Arial Narrow" w:hAnsi="Arial Narrow"/>
                 <w:sz w:val="16"/>
                 <w:szCs w:val="16"/>
               </w:rPr>
-              <w:t>Att</w:t>
-            </w:r>
-            <w:proofErr w:type="spellEnd"/>
-          </w:p>
-          <w:p>
-            <w:pPr>
-              <w:pStyle w:val="FormCellData"/>
-            </w:pPr>
-            <w:r>
-              <w:t>{</w:t>
-            </w:r>
-            <w:proofErr w:type="spellStart"/>
-            <w:r>
-              <w:t>d.appearance</w:t>
-            </w:r>
-            <w:proofErr w:type="spellEnd"/>
-            <w:r>
-              <w:t xml:space="preserve">. </w:t>
-            </w:r>
-            <w:proofErr w:type="spellStart"/>
-            <w:r>
-              <w:t>defenseAtt</w:t>
-            </w:r>
-            <w:proofErr w:type="spellEnd"/>
-            <w:r>
-              <w:t>}</w:t>
-            </w:r>
-          </w:p>
-        </w:tc>
-        <w:tc>
-          <w:tcPr>
-            <w:tcW w:w="731" w:type="dxa"/>
-          </w:tcPr>
-          <w:p>
-            <w:pPr>
-              <w:widowControl w:val="0"/>
-              <w:spacing w:after="0" w:line="240" w:lineRule="auto"/>
-              <w:rPr>
-                <w:rFonts w:ascii="Arial Narrow" w:hAnsi="Arial Narrow"/>
+            </w:pPr>
+            <w:r>
+              <w:rPr>
+                <w:rFonts w:ascii="Arial Narrow" w:eastAsia="Calibri" w:hAnsi="Arial Narrow"/>
                 <w:sz w:val="16"/>
                 <w:szCs w:val="16"/>
               </w:rPr>
-            </w:pPr>
-            <w:r>
-              <w:rPr>
-                <w:rFonts w:ascii="Arial Narrow" w:eastAsia="Calibri" w:hAnsi="Arial Narrow"/>
+              <w:t>Crown</w:t>
+            </w:r>
+          </w:p>
+          <w:p>
+            <w:pPr>
+              <w:pStyle w:val="FormCellData"/>
+            </w:pPr>
+            <w:r>
+              <w:t>{d.appearance.crown}</w:t>
+            </w:r>
+          </w:p>
+        </w:tc>
+        <w:tc>
+          <w:tcPr>
+            <w:tcW w:w="687" w:type="dxa"/>
+          </w:tcPr>
+          <w:p>
+            <w:pPr>
+              <w:widowControl w:val="0"/>
+              <w:spacing w:after="0" w:line="240" w:lineRule="auto"/>
+              <w:rPr>
+                <w:rFonts w:ascii="Arial Narrow" w:hAnsi="Arial Narrow"/>
                 <w:sz w:val="16"/>
                 <w:szCs w:val="16"/>
               </w:rPr>
-              <w:t>Crown</w:t>
-            </w:r>
-          </w:p>
-          <w:p>
-            <w:pPr>
-              <w:pStyle w:val="FormCellData"/>
-            </w:pPr>
-            <w:r>
-              <w:t>{</w:t>
-            </w:r>
-            <w:proofErr w:type="spellStart"/>
-            <w:r>
-              <w:t>d.appearance.crown</w:t>
-            </w:r>
-            <w:proofErr w:type="spellEnd"/>
-            <w:r>
-              <w:t>}</w:t>
-            </w:r>
-          </w:p>
-        </w:tc>
-        <w:tc>
-          <w:tcPr>
-            <w:tcW w:w="687" w:type="dxa"/>
-          </w:tcPr>
-          <w:p>
-            <w:pPr>
-              <w:widowControl w:val="0"/>
-              <w:spacing w:after="0" w:line="240" w:lineRule="auto"/>
-              <w:rPr>
-                <w:rFonts w:ascii="Arial Narrow" w:hAnsi="Arial Narrow"/>
+            </w:pPr>
+            <w:r>
+              <w:rPr>
+                <w:rFonts w:ascii="Arial Narrow" w:eastAsia="Calibri" w:hAnsi="Arial Narrow"/>
                 <w:sz w:val="16"/>
                 <w:szCs w:val="16"/>
               </w:rPr>
-            </w:pPr>
-            <w:r>
-              <w:rPr>
-                <w:rFonts w:ascii="Arial Narrow" w:eastAsia="Calibri" w:hAnsi="Arial Narrow"/>
+              <w:t>Seized</w:t>
+            </w:r>
+          </w:p>
+          <w:p>
+            <w:pPr>
+              <w:pStyle w:val="FormCellData"/>
+              <w:rPr>
                 <w:sz w:val="16"/>
                 <w:szCs w:val="16"/>
               </w:rPr>
-              <w:t>Seized</w:t>
-            </w:r>
-          </w:p>
-          <w:p>
-            <w:pPr>
-              <w:pStyle w:val="FormCellData"/>
-              <w:rPr>
+            </w:pPr>
+            <w:r>
+              <w:t>{d.appearance.</w:t>
+            </w:r>
+            <w:r>
+              <w:t>seized</w:t>
+            </w:r>
+            <w:r>
+              <w:t>}</w:t>
+            </w:r>
+          </w:p>
+        </w:tc>
+        <w:tc>
+          <w:tcPr>
+            <w:tcW w:w="1415" w:type="dxa"/>
+          </w:tcPr>
+          <w:p>
+            <w:pPr>
+              <w:widowControl w:val="0"/>
+              <w:spacing w:after="0" w:line="240" w:lineRule="auto"/>
+              <w:rPr>
+                <w:rFonts w:ascii="Arial Narrow" w:hAnsi="Arial Narrow"/>
                 <w:sz w:val="16"/>
                 <w:szCs w:val="16"/>
               </w:rPr>
             </w:pPr>
             <w:r>
-              <w:t>{</w:t>
-            </w:r>
-            <w:proofErr w:type="spellStart"/>
-            <w:r>
-              <w:t>d.appearance.</w:t>
-            </w:r>
-            <w:r>
-              <w:t>seized</w:t>
-            </w:r>
-            <w:proofErr w:type="spellEnd"/>
-            <w:r>
-              <w:t>}</w:t>
-            </w:r>
-          </w:p>
-        </w:tc>
-        <w:tc>
-          <w:tcPr>
-            <w:tcW w:w="1415" w:type="dxa"/>
-          </w:tcPr>
-          <w:p>
-            <w:pPr>
-              <w:widowControl w:val="0"/>
-              <w:spacing w:after="0" w:line="240" w:lineRule="auto"/>
-              <w:rPr>
-                <w:rFonts w:ascii="Arial Narrow" w:hAnsi="Arial Narrow"/>
+              <w:rPr>
+                <w:rFonts w:ascii="Arial Narrow" w:eastAsia="Calibri" w:hAnsi="Arial Narrow"/>
                 <w:sz w:val="16"/>
                 <w:szCs w:val="16"/>
               </w:rPr>
-            </w:pPr>
-            <w:r>
-              <w:rPr>
-                <w:rFonts w:ascii="Arial Narrow" w:eastAsia="Calibri" w:hAnsi="Arial Narrow"/>
-                <w:sz w:val="16"/>
-                <w:szCs w:val="16"/>
-              </w:rPr>
               <w:t>Judicial Justice</w:t>
             </w:r>
           </w:p>
@@ -2374,23 +2061,7 @@
               <w:pStyle w:val="FormCellData"/>
             </w:pPr>
             <w:r>
-              <w:t>{</w:t>
-            </w:r>
-            <w:proofErr w:type="spellStart"/>
-            <w:r>
-              <w:t>d.appearance</w:t>
-            </w:r>
-            <w:proofErr w:type="spellEnd"/>
-            <w:r>
-              <w:t xml:space="preserve">. </w:t>
-            </w:r>
-            <w:proofErr w:type="spellStart"/>
-            <w:r>
-              <w:t>judicialJustice</w:t>
-            </w:r>
-            <w:proofErr w:type="spellEnd"/>
-            <w:r>
-              <w:t>}</w:t>
+              <w:t>{d.appearance. judicialJustice}</w:t>
             </w:r>
           </w:p>
         </w:tc>
@@ -2414,15 +2085,7 @@
               <w:pStyle w:val="FormCellData"/>
             </w:pPr>
             <w:r>
-              <w:t>{</w:t>
-            </w:r>
-            <w:proofErr w:type="spellStart"/>
-            <w:r>
-              <w:t>d.appearance.comments</w:t>
-            </w:r>
-            <w:proofErr w:type="spellEnd"/>
-            <w:r>
-              <w:t>}</w:t>
+              <w:t>{d.appearance.comments}</w:t>
             </w:r>
           </w:p>
           <w:p>
@@ -2502,39 +2165,7 @@
               <w:pStyle w:val="FormCellData"/>
             </w:pPr>
             <w:r>
-              <w:t xml:space="preserve">{d. </w:t>
-            </w:r>
-            <w:proofErr w:type="spellStart"/>
-            <w:r>
-              <w:t>pastAppearances</w:t>
-            </w:r>
-            <w:proofErr w:type="spellEnd"/>
-            <w:r>
-              <w:t>[</w:t>
-            </w:r>
-            <w:proofErr w:type="spellStart"/>
-            <w:r>
-              <w:t>i</w:t>
-            </w:r>
-            <w:proofErr w:type="spellEnd"/>
-            <w:r>
-              <w:t>].</w:t>
-            </w:r>
-            <w:proofErr w:type="spellStart"/>
-            <w:r>
-              <w:t>date:formatD</w:t>
-            </w:r>
-            <w:proofErr w:type="spellEnd"/>
-            <w:r>
-              <w:t xml:space="preserve">('MM/DD/YYYY </w:t>
-            </w:r>
-            <w:proofErr w:type="spellStart"/>
-            <w:r>
-              <w:t>HH:mm</w:t>
-            </w:r>
-            <w:proofErr w:type="spellEnd"/>
-            <w:r>
-              <w:t>')}</w:t>
+              <w:t>{d. pastAppearances[i].date:formatD('MM/DD/YYYY HH:mm')}</w:t>
             </w:r>
           </w:p>
         </w:tc>
@@ -2570,23 +2201,7 @@
               </w:rPr>
             </w:pPr>
             <w:r>
-              <w:t xml:space="preserve">{d. </w:t>
-            </w:r>
-            <w:proofErr w:type="spellStart"/>
-            <w:r>
-              <w:t>pastAppearances</w:t>
-            </w:r>
-            <w:proofErr w:type="spellEnd"/>
-            <w:r>
-              <w:t>[</w:t>
-            </w:r>
-            <w:proofErr w:type="spellStart"/>
-            <w:r>
-              <w:t>i</w:t>
-            </w:r>
-            <w:proofErr w:type="spellEnd"/>
-            <w:r>
-              <w:t>].room}</w:t>
+              <w:t>{d. pastAppearances[i].room}</w:t>
             </w:r>
           </w:p>
         </w:tc>
@@ -2622,23 +2237,7 @@
               </w:rPr>
             </w:pPr>
             <w:r>
-              <w:t xml:space="preserve">{d. </w:t>
-            </w:r>
-            <w:proofErr w:type="spellStart"/>
-            <w:r>
-              <w:t>pastAppearances</w:t>
-            </w:r>
-            <w:proofErr w:type="spellEnd"/>
-            <w:r>
-              <w:t>[</w:t>
-            </w:r>
-            <w:proofErr w:type="spellStart"/>
-            <w:r>
-              <w:t>i</w:t>
-            </w:r>
-            <w:proofErr w:type="spellEnd"/>
-            <w:r>
-              <w:t>].reason}</w:t>
+              <w:t>{d. pastAppearances[i].reason}</w:t>
             </w:r>
           </w:p>
         </w:tc>
@@ -2670,23 +2269,7 @@
               <w:pStyle w:val="FormCellData"/>
             </w:pPr>
             <w:r>
-              <w:t xml:space="preserve">{d. </w:t>
-            </w:r>
-            <w:proofErr w:type="spellStart"/>
-            <w:r>
-              <w:t>pastAppearances</w:t>
-            </w:r>
-            <w:proofErr w:type="spellEnd"/>
-            <w:r>
-              <w:t>[</w:t>
-            </w:r>
-            <w:proofErr w:type="spellStart"/>
-            <w:r>
-              <w:t>i</w:t>
-            </w:r>
-            <w:proofErr w:type="spellEnd"/>
-            <w:r>
-              <w:t>].app}</w:t>
+              <w:t>{d. pastAppearances[i].app}</w:t>
             </w:r>
           </w:p>
         </w:tc>
@@ -2707,43 +2290,11 @@
               <w:pStyle w:val="FormCellData"/>
             </w:pPr>
             <w:r>
-              <w:t xml:space="preserve">{d. </w:t>
-            </w:r>
-            <w:proofErr w:type="spellStart"/>
-            <w:r>
-              <w:t>pastAppearances</w:t>
-            </w:r>
-            <w:proofErr w:type="spellEnd"/>
-            <w:r>
-              <w:t>[</w:t>
-            </w:r>
-            <w:proofErr w:type="spellStart"/>
-            <w:r>
-              <w:t>i</w:t>
-            </w:r>
-            <w:proofErr w:type="spellEnd"/>
-            <w:r>
-              <w:t>].</w:t>
-            </w:r>
-            <w:proofErr w:type="spellStart"/>
-            <w:r>
-              <w:t>noApp:formatD</w:t>
-            </w:r>
-            <w:proofErr w:type="spellEnd"/>
-            <w:r>
-              <w:t>('MM/</w:t>
+              <w:t>{d. pastAppearances[i].noApp:formatD('MM/</w:t>
             </w:r>
             <w:r>
               <w:lastRenderedPageBreak/>
-              <w:t xml:space="preserve">DD/YYYY </w:t>
-            </w:r>
-            <w:proofErr w:type="spellStart"/>
-            <w:r>
-              <w:t>HH:mm</w:t>
-            </w:r>
-            <w:proofErr w:type="spellEnd"/>
-            <w:r>
-              <w:t>')}</w:t>
+              <w:t>DD/YYYY HH:mm')}</w:t>
             </w:r>
           </w:p>
         </w:tc>
@@ -2776,23 +2327,7 @@
               <w:pStyle w:val="FormCellData"/>
             </w:pPr>
             <w:r>
-              <w:t xml:space="preserve">{d. </w:t>
-            </w:r>
-            <w:proofErr w:type="spellStart"/>
-            <w:r>
-              <w:t>pastAppearances</w:t>
-            </w:r>
-            <w:proofErr w:type="spellEnd"/>
-            <w:r>
-              <w:t>[</w:t>
-            </w:r>
-            <w:proofErr w:type="spellStart"/>
-            <w:r>
-              <w:t>i</w:t>
-            </w:r>
-            <w:proofErr w:type="spellEnd"/>
-            <w:r>
-              <w:t>].clerk}</w:t>
+              <w:t>{d. pastAppearances[i].clerk}</w:t>
             </w:r>
           </w:p>
         </w:tc>
@@ -2824,31 +2359,7 @@
               <w:pStyle w:val="FormCellData"/>
             </w:pPr>
             <w:r>
-              <w:t xml:space="preserve">{d. </w:t>
-            </w:r>
-            <w:proofErr w:type="spellStart"/>
-            <w:r>
-              <w:t>pastAppearances</w:t>
-            </w:r>
-            <w:proofErr w:type="spellEnd"/>
-            <w:r>
-              <w:t>[</w:t>
-            </w:r>
-            <w:proofErr w:type="spellStart"/>
-            <w:r>
-              <w:t>i</w:t>
-            </w:r>
-            <w:proofErr w:type="spellEnd"/>
-            <w:r>
-              <w:t>].</w:t>
-            </w:r>
-            <w:proofErr w:type="spellStart"/>
-            <w:r>
-              <w:t>defenseCouncil</w:t>
-            </w:r>
-            <w:proofErr w:type="spellEnd"/>
-            <w:r>
-              <w:t>}</w:t>
+              <w:t>{d. pastAppearances[i].defenseCouncil}</w:t>
             </w:r>
           </w:p>
         </w:tc>
@@ -2872,211 +2383,426 @@
                 <w:sz w:val="16"/>
                 <w:szCs w:val="16"/>
               </w:rPr>
-              <w:t xml:space="preserve">Def </w:t>
-            </w:r>
-            <w:proofErr w:type="spellStart"/>
-            <w:r>
-              <w:rPr>
-                <w:rFonts w:ascii="Arial Narrow" w:eastAsia="Calibri" w:hAnsi="Arial Narrow"/>
+              <w:t>Def Att</w:t>
+            </w:r>
+          </w:p>
+          <w:p>
+            <w:pPr>
+              <w:pStyle w:val="FormCellData"/>
+            </w:pPr>
+            <w:r>
+              <w:t>{d. pastAppearances[i]. defenseAtt}</w:t>
+            </w:r>
+          </w:p>
+        </w:tc>
+        <w:tc>
+          <w:tcPr>
+            <w:tcW w:w="731" w:type="dxa"/>
+          </w:tcPr>
+          <w:p>
+            <w:pPr>
+              <w:widowControl w:val="0"/>
+              <w:spacing w:after="0" w:line="240" w:lineRule="auto"/>
+              <w:rPr>
+                <w:rFonts w:ascii="Arial Narrow" w:hAnsi="Arial Narrow"/>
                 <w:sz w:val="16"/>
                 <w:szCs w:val="16"/>
               </w:rPr>
-              <w:t>Att</w:t>
-            </w:r>
-            <w:proofErr w:type="spellEnd"/>
-          </w:p>
-          <w:p>
-            <w:pPr>
-              <w:pStyle w:val="FormCellData"/>
-            </w:pPr>
-            <w:r>
-              <w:t xml:space="preserve">{d. </w:t>
-            </w:r>
-            <w:proofErr w:type="spellStart"/>
-            <w:r>
-              <w:t>pastAppearances</w:t>
-            </w:r>
-            <w:proofErr w:type="spellEnd"/>
-            <w:r>
-              <w:t>[</w:t>
-            </w:r>
-            <w:proofErr w:type="spellStart"/>
-            <w:r>
-              <w:t>i</w:t>
-            </w:r>
-            <w:proofErr w:type="spellEnd"/>
-            <w:r>
-              <w:t xml:space="preserve">]. </w:t>
-            </w:r>
-            <w:proofErr w:type="spellStart"/>
-            <w:r>
-              <w:t>defenseAtt</w:t>
-            </w:r>
-            <w:proofErr w:type="spellEnd"/>
-            <w:r>
-              <w:t>}</w:t>
-            </w:r>
-          </w:p>
-        </w:tc>
-        <w:tc>
-          <w:tcPr>
-            <w:tcW w:w="731" w:type="dxa"/>
-          </w:tcPr>
-          <w:p>
-            <w:pPr>
-              <w:widowControl w:val="0"/>
-              <w:spacing w:after="0" w:line="240" w:lineRule="auto"/>
-              <w:rPr>
-                <w:rFonts w:ascii="Arial Narrow" w:hAnsi="Arial Narrow"/>
+            </w:pPr>
+            <w:r>
+              <w:rPr>
+                <w:rFonts w:ascii="Arial Narrow" w:eastAsia="Calibri" w:hAnsi="Arial Narrow"/>
                 <w:sz w:val="16"/>
                 <w:szCs w:val="16"/>
               </w:rPr>
-            </w:pPr>
-            <w:r>
-              <w:rPr>
-                <w:rFonts w:ascii="Arial Narrow" w:eastAsia="Calibri" w:hAnsi="Arial Narrow"/>
+              <w:t>Crown</w:t>
+            </w:r>
+          </w:p>
+          <w:p>
+            <w:pPr>
+              <w:pStyle w:val="FormCellData"/>
+              <w:rPr>
                 <w:sz w:val="16"/>
                 <w:szCs w:val="16"/>
               </w:rPr>
-              <w:t>Crown</w:t>
-            </w:r>
-          </w:p>
-          <w:p>
-            <w:pPr>
-              <w:pStyle w:val="FormCellData"/>
-              <w:rPr>
+            </w:pPr>
+            <w:r>
+              <w:t>{d.</w:t>
+            </w:r>
+            <w:r>
+              <w:t xml:space="preserve"> pastAppearances[i]</w:t>
+            </w:r>
+            <w:r>
+              <w:t>.crown}</w:t>
+            </w:r>
+          </w:p>
+        </w:tc>
+        <w:tc>
+          <w:tcPr>
+            <w:tcW w:w="687" w:type="dxa"/>
+          </w:tcPr>
+          <w:p>
+            <w:pPr>
+              <w:widowControl w:val="0"/>
+              <w:spacing w:after="0" w:line="240" w:lineRule="auto"/>
+              <w:rPr>
+                <w:rFonts w:ascii="Arial Narrow" w:hAnsi="Arial Narrow"/>
                 <w:sz w:val="16"/>
                 <w:szCs w:val="16"/>
               </w:rPr>
             </w:pPr>
             <w:r>
-              <w:t>{d.</w:t>
-            </w:r>
-            <w:r>
-              <w:t xml:space="preserve"> </w:t>
-            </w:r>
-            <w:proofErr w:type="spellStart"/>
-            <w:r>
-              <w:t>pastAppearances</w:t>
-            </w:r>
-            <w:proofErr w:type="spellEnd"/>
-            <w:r>
-              <w:t>[</w:t>
-            </w:r>
-            <w:proofErr w:type="spellStart"/>
-            <w:r>
-              <w:t>i</w:t>
-            </w:r>
-            <w:proofErr w:type="spellEnd"/>
-            <w:r>
-              <w:t>]</w:t>
-            </w:r>
-            <w:r>
-              <w:t>.crown}</w:t>
-            </w:r>
-          </w:p>
-        </w:tc>
-        <w:tc>
-          <w:tcPr>
-            <w:tcW w:w="687" w:type="dxa"/>
-          </w:tcPr>
-          <w:p>
-            <w:pPr>
-              <w:widowControl w:val="0"/>
-              <w:spacing w:after="0" w:line="240" w:lineRule="auto"/>
-              <w:rPr>
-                <w:rFonts w:ascii="Arial Narrow" w:hAnsi="Arial Narrow"/>
+              <w:rPr>
+                <w:rFonts w:ascii="Arial Narrow" w:eastAsia="Calibri" w:hAnsi="Arial Narrow"/>
                 <w:sz w:val="16"/>
                 <w:szCs w:val="16"/>
               </w:rPr>
-            </w:pPr>
-            <w:r>
-              <w:rPr>
-                <w:rFonts w:ascii="Arial Narrow" w:eastAsia="Calibri" w:hAnsi="Arial Narrow"/>
+              <w:t>Seized</w:t>
+            </w:r>
+          </w:p>
+          <w:p>
+            <w:pPr>
+              <w:pStyle w:val="FormCellData"/>
+            </w:pPr>
+            <w:r>
+              <w:t>{d. pastAppearances[i].seized}</w:t>
+            </w:r>
+          </w:p>
+        </w:tc>
+        <w:tc>
+          <w:tcPr>
+            <w:tcW w:w="1416" w:type="dxa"/>
+          </w:tcPr>
+          <w:p>
+            <w:pPr>
+              <w:widowControl w:val="0"/>
+              <w:spacing w:after="0" w:line="240" w:lineRule="auto"/>
+              <w:rPr>
+                <w:rFonts w:ascii="Arial Narrow" w:hAnsi="Arial Narrow"/>
                 <w:sz w:val="16"/>
                 <w:szCs w:val="16"/>
               </w:rPr>
-              <w:t>Seized</w:t>
-            </w:r>
-          </w:p>
-          <w:p>
-            <w:pPr>
-              <w:pStyle w:val="FormCellData"/>
-            </w:pPr>
-            <w:r>
-              <w:t xml:space="preserve">{d. </w:t>
-            </w:r>
-            <w:proofErr w:type="spellStart"/>
-            <w:r>
-              <w:t>pastAppearances</w:t>
-            </w:r>
-            <w:proofErr w:type="spellEnd"/>
-            <w:r>
-              <w:t>[</w:t>
-            </w:r>
-            <w:proofErr w:type="spellStart"/>
-            <w:r>
-              <w:t>i</w:t>
-            </w:r>
-            <w:proofErr w:type="spellEnd"/>
-            <w:r>
-              <w:t>].seized}</w:t>
-            </w:r>
-          </w:p>
-        </w:tc>
-        <w:tc>
-          <w:tcPr>
-            <w:tcW w:w="1416" w:type="dxa"/>
-          </w:tcPr>
-          <w:p>
-            <w:pPr>
-              <w:widowControl w:val="0"/>
-              <w:spacing w:after="0" w:line="240" w:lineRule="auto"/>
-              <w:rPr>
-                <w:rFonts w:ascii="Arial Narrow" w:hAnsi="Arial Narrow"/>
+            </w:pPr>
+            <w:r>
+              <w:rPr>
+                <w:rFonts w:ascii="Arial Narrow" w:eastAsia="Calibri" w:hAnsi="Arial Narrow"/>
                 <w:sz w:val="16"/>
                 <w:szCs w:val="16"/>
               </w:rPr>
-            </w:pPr>
-            <w:r>
-              <w:rPr>
-                <w:rFonts w:ascii="Arial Narrow" w:eastAsia="Calibri" w:hAnsi="Arial Narrow"/>
+              <w:t>Judicial Justice</w:t>
+            </w:r>
+          </w:p>
+          <w:p>
+            <w:pPr>
+              <w:pStyle w:val="FormCellData"/>
+            </w:pPr>
+            <w:r>
+              <w:t>{d. pastAppearances[i]. judicialJustice}</w:t>
+            </w:r>
+          </w:p>
+        </w:tc>
+      </w:tr>
+      <w:tr>
+        <w:tc>
+          <w:tcPr>
+            <w:tcW w:w="10910" w:type="dxa"/>
+            <w:gridSpan w:val="11"/>
+          </w:tcPr>
+          <w:p>
+            <w:pPr>
+              <w:pStyle w:val="CommentsCellHeader"/>
+            </w:pPr>
+            <w:r>
+              <w:t>Comments:</w:t>
+            </w:r>
+          </w:p>
+          <w:p>
+            <w:pPr>
+              <w:pStyle w:val="FormCellData"/>
+            </w:pPr>
+            <w:r>
+              <w:t>{d.</w:t>
+            </w:r>
+            <w:r>
+              <w:t>pastAppearances</w:t>
+            </w:r>
+            <w:r>
+              <w:t>[i].comments}</w:t>
+            </w:r>
+          </w:p>
+        </w:tc>
+      </w:tr>
+      <w:tr>
+        <w:tc>
+          <w:tcPr>
+            <w:tcW w:w="1652" w:type="dxa"/>
+          </w:tcPr>
+          <w:p>
+            <w:pPr>
+              <w:pStyle w:val="FormCellHeaderSmall"/>
+            </w:pPr>
+            <w:r>
+              <w:t>Appearance Date/Time</w:t>
+            </w:r>
+          </w:p>
+          <w:p>
+            <w:pPr>
+              <w:pStyle w:val="FormCellData"/>
+            </w:pPr>
+            <w:r>
+              <w:t>{d.pastAppearances[i+1].date:formatD('MM/DD/YYYY HH:mm')}</w:t>
+            </w:r>
+          </w:p>
+        </w:tc>
+        <w:tc>
+          <w:tcPr>
+            <w:tcW w:w="610" w:type="dxa"/>
+          </w:tcPr>
+          <w:p>
+            <w:pPr>
+              <w:pStyle w:val="FormCellHeaderSmall"/>
+            </w:pPr>
+            <w:r>
+              <w:t>Room</w:t>
+            </w:r>
+          </w:p>
+          <w:p>
+            <w:pPr>
+              <w:pStyle w:val="FormCellData"/>
+            </w:pPr>
+            <w:r>
+              <w:t>{d.pastAppearances[i+1].room}</w:t>
+            </w:r>
+          </w:p>
+        </w:tc>
+        <w:tc>
+          <w:tcPr>
+            <w:tcW w:w="709" w:type="dxa"/>
+          </w:tcPr>
+          <w:p>
+            <w:pPr>
+              <w:pStyle w:val="FormCellHeaderSmall"/>
+            </w:pPr>
+            <w:r>
+              <w:t>Reason</w:t>
+            </w:r>
+          </w:p>
+          <w:p>
+            <w:pPr>
+              <w:pStyle w:val="FormCellData"/>
+            </w:pPr>
+            <w:r>
+              <w:t>{d.pastAppearances[i+1].reason}</w:t>
+            </w:r>
+          </w:p>
+        </w:tc>
+        <w:tc>
+          <w:tcPr>
+            <w:tcW w:w="1135" w:type="dxa"/>
+          </w:tcPr>
+          <w:p>
+            <w:pPr>
+              <w:pStyle w:val="FormCellHeaderSmall"/>
+            </w:pPr>
+            <w:r>
+              <w:t>APP (P/N/A)</w:t>
+            </w:r>
+          </w:p>
+          <w:p>
+            <w:pPr>
+              <w:pStyle w:val="FormCellData"/>
+            </w:pPr>
+            <w:r>
+              <w:t>{d.pastAppearances[i+1].app}</w:t>
+            </w:r>
+          </w:p>
+        </w:tc>
+        <w:tc>
+          <w:tcPr>
+            <w:tcW w:w="784" w:type="dxa"/>
+          </w:tcPr>
+          <w:p>
+            <w:pPr>
+              <w:pStyle w:val="FormCellHeaderSmall"/>
+            </w:pPr>
+            <w:r>
+              <w:t>No APP</w:t>
+            </w:r>
+          </w:p>
+          <w:p>
+            <w:pPr>
+              <w:pStyle w:val="FormCellData"/>
+            </w:pPr>
+            <w:r>
+              <w:t>{d.pastAppearances[i+1].noApp:formatD('MM/DD/YYYY HH:mm')}</w:t>
+            </w:r>
+          </w:p>
+        </w:tc>
+        <w:tc>
+          <w:tcPr>
+            <w:tcW w:w="1062" w:type="dxa"/>
+          </w:tcPr>
+          <w:p>
+            <w:pPr>
+              <w:pStyle w:val="FormCellHeaderSmall"/>
+            </w:pPr>
+            <w:r>
+              <w:t>CLERK REC.</w:t>
+            </w:r>
+          </w:p>
+          <w:p>
+            <w:pPr>
+              <w:pStyle w:val="FormCellData"/>
+            </w:pPr>
+            <w:r>
+              <w:t>{d.pastAppearances[i+1].clerk}</w:t>
+            </w:r>
+          </w:p>
+        </w:tc>
+        <w:tc>
+          <w:tcPr>
+            <w:tcW w:w="1274" w:type="dxa"/>
+          </w:tcPr>
+          <w:p>
+            <w:pPr>
+              <w:pStyle w:val="FormCellHeaderSmall"/>
+            </w:pPr>
+            <w:r>
+              <w:t>DEF. COUNSEL</w:t>
+            </w:r>
+          </w:p>
+          <w:p>
+            <w:pPr>
+              <w:pStyle w:val="FormCellData"/>
+            </w:pPr>
+            <w:r>
+              <w:t>{d.pastAppearances[i</w:t>
+            </w:r>
+            <w:r>
+              <w:t>+1</w:t>
+            </w:r>
+            <w:r>
+              <w:t>].defenseCouncil}</w:t>
+            </w:r>
+          </w:p>
+        </w:tc>
+        <w:tc>
+          <w:tcPr>
+            <w:tcW w:w="850" w:type="dxa"/>
+          </w:tcPr>
+          <w:p>
+            <w:pPr>
+              <w:pStyle w:val="FormCellHeaderSmall"/>
+            </w:pPr>
+            <w:r>
+              <w:t>Def Att</w:t>
+            </w:r>
+          </w:p>
+          <w:p>
+            <w:pPr>
+              <w:pStyle w:val="FormCellData"/>
+            </w:pPr>
+            <w:r>
+              <w:t>{d.pastAppearances[i</w:t>
+            </w:r>
+            <w:r>
+              <w:t>+1</w:t>
+            </w:r>
+            <w:r>
+              <w:t>]. defenseAtt}</w:t>
+            </w:r>
+          </w:p>
+        </w:tc>
+        <w:tc>
+          <w:tcPr>
+            <w:tcW w:w="731" w:type="dxa"/>
+          </w:tcPr>
+          <w:p>
+            <w:pPr>
+              <w:pStyle w:val="FormCellHeaderSmall"/>
+            </w:pPr>
+            <w:r>
+              <w:t>Crown</w:t>
+            </w:r>
+          </w:p>
+          <w:p>
+            <w:pPr>
+              <w:pStyle w:val="FormCellData"/>
+              <w:rPr>
                 <w:sz w:val="16"/>
                 <w:szCs w:val="16"/>
               </w:rPr>
+            </w:pPr>
+            <w:r>
+              <w:t>{d.</w:t>
+            </w:r>
+            <w:r>
+              <w:t>pastAppearances[i+1]</w:t>
+            </w:r>
+            <w:r>
+              <w:t>.crown}</w:t>
+            </w:r>
+          </w:p>
+        </w:tc>
+        <w:tc>
+          <w:tcPr>
+            <w:tcW w:w="687" w:type="dxa"/>
+          </w:tcPr>
+          <w:p>
+            <w:pPr>
+              <w:pStyle w:val="FormCellHeaderSmall"/>
+            </w:pPr>
+            <w:r>
+              <w:t>Seized</w:t>
+            </w:r>
+          </w:p>
+          <w:p>
+            <w:pPr>
+              <w:pStyle w:val="FormCellData"/>
+              <w:rPr>
+                <w:sz w:val="16"/>
+                <w:szCs w:val="16"/>
+              </w:rPr>
+            </w:pPr>
+            <w:r>
+              <w:t>{d.pastAppearances[i</w:t>
+            </w:r>
+            <w:r>
+              <w:t>+1</w:t>
+            </w:r>
+            <w:r>
+              <w:t>].seized}</w:t>
+            </w:r>
+          </w:p>
+        </w:tc>
+        <w:tc>
+          <w:tcPr>
+            <w:tcW w:w="1416" w:type="dxa"/>
+          </w:tcPr>
+          <w:p>
+            <w:pPr>
+              <w:pStyle w:val="FormCellHeaderSmall"/>
+            </w:pPr>
+            <w:r>
               <w:t>Judicial Justice</w:t>
             </w:r>
           </w:p>
           <w:p>
             <w:pPr>
               <w:pStyle w:val="FormCellData"/>
-            </w:pPr>
-            <w:r>
-              <w:t xml:space="preserve">{d. </w:t>
-            </w:r>
-            <w:proofErr w:type="spellStart"/>
-            <w:r>
-              <w:t>pastAppearances</w:t>
-            </w:r>
-            <w:proofErr w:type="spellEnd"/>
-            <w:r>
-              <w:t>[</w:t>
-            </w:r>
-            <w:proofErr w:type="spellStart"/>
-            <w:r>
-              <w:t>i</w:t>
-            </w:r>
-            <w:proofErr w:type="spellEnd"/>
-            <w:r>
-              <w:t xml:space="preserve">]. </w:t>
-            </w:r>
-            <w:proofErr w:type="spellStart"/>
-            <w:r>
-              <w:t>judicialJustice</w:t>
-            </w:r>
-            <w:proofErr w:type="spellEnd"/>
-            <w:r>
-              <w:t>}</w:t>
+              <w:rPr>
+                <w:sz w:val="16"/>
+                <w:szCs w:val="16"/>
+              </w:rPr>
+            </w:pPr>
+            <w:r>
+              <w:t>{d.pastAppearances[i</w:t>
+            </w:r>
+            <w:r>
+              <w:t>+1</w:t>
+            </w:r>
+            <w:r>
+              <w:t>]. judicialJustice}</w:t>
             </w:r>
           </w:p>
         </w:tc>
@@ -3100,483 +2826,11 @@
               <w:pStyle w:val="FormCellData"/>
             </w:pPr>
             <w:r>
-              <w:t>{</w:t>
-            </w:r>
-            <w:proofErr w:type="spellStart"/>
-            <w:r>
-              <w:t>d.</w:t>
+              <w:t>{d.</w:t>
             </w:r>
             <w:r>
               <w:t>pastAppearances</w:t>
             </w:r>
-            <w:proofErr w:type="spellEnd"/>
-            <w:r>
-              <w:t>[</w:t>
-            </w:r>
-            <w:proofErr w:type="spellStart"/>
-            <w:r>
-              <w:t>i</w:t>
-            </w:r>
-            <w:proofErr w:type="spellEnd"/>
-            <w:r>
-              <w:t>].comments}</w:t>
-            </w:r>
-          </w:p>
-        </w:tc>
-      </w:tr>
-      <w:tr>
-        <w:tc>
-          <w:tcPr>
-            <w:tcW w:w="1652" w:type="dxa"/>
-          </w:tcPr>
-          <w:p>
-            <w:pPr>
-              <w:pStyle w:val="FormCellHeaderSmall"/>
-            </w:pPr>
-            <w:r>
-              <w:t>Appearance Date/Time</w:t>
-            </w:r>
-          </w:p>
-          <w:p>
-            <w:pPr>
-              <w:pStyle w:val="FormCellData"/>
-            </w:pPr>
-            <w:r>
-              <w:t>{</w:t>
-            </w:r>
-            <w:proofErr w:type="spellStart"/>
-            <w:r>
-              <w:t>d.pastAppearances</w:t>
-            </w:r>
-            <w:proofErr w:type="spellEnd"/>
-            <w:r>
-              <w:t>[i+1].</w:t>
-            </w:r>
-            <w:proofErr w:type="spellStart"/>
-            <w:r>
-              <w:t>date:formatD</w:t>
-            </w:r>
-            <w:proofErr w:type="spellEnd"/>
-            <w:r>
-              <w:t xml:space="preserve">('MM/DD/YYYY </w:t>
-            </w:r>
-            <w:proofErr w:type="spellStart"/>
-            <w:r>
-              <w:t>HH:mm</w:t>
-            </w:r>
-            <w:proofErr w:type="spellEnd"/>
-            <w:r>
-              <w:t>')}</w:t>
-            </w:r>
-          </w:p>
-        </w:tc>
-        <w:tc>
-          <w:tcPr>
-            <w:tcW w:w="610" w:type="dxa"/>
-          </w:tcPr>
-          <w:p>
-            <w:pPr>
-              <w:pStyle w:val="FormCellHeaderSmall"/>
-            </w:pPr>
-            <w:r>
-              <w:t>Room</w:t>
-            </w:r>
-          </w:p>
-          <w:p>
-            <w:pPr>
-              <w:pStyle w:val="FormCellData"/>
-            </w:pPr>
-            <w:r>
-              <w:t>{</w:t>
-            </w:r>
-            <w:proofErr w:type="spellStart"/>
-            <w:r>
-              <w:t>d.pastAppearances</w:t>
-            </w:r>
-            <w:proofErr w:type="spellEnd"/>
-            <w:r>
-              <w:t>[i+1].room}</w:t>
-            </w:r>
-          </w:p>
-        </w:tc>
-        <w:tc>
-          <w:tcPr>
-            <w:tcW w:w="709" w:type="dxa"/>
-          </w:tcPr>
-          <w:p>
-            <w:pPr>
-              <w:pStyle w:val="FormCellHeaderSmall"/>
-            </w:pPr>
-            <w:r>
-              <w:t>Reason</w:t>
-            </w:r>
-          </w:p>
-          <w:p>
-            <w:pPr>
-              <w:pStyle w:val="FormCellData"/>
-            </w:pPr>
-            <w:r>
-              <w:t>{</w:t>
-            </w:r>
-            <w:proofErr w:type="spellStart"/>
-            <w:r>
-              <w:t>d.pastAppearances</w:t>
-            </w:r>
-            <w:proofErr w:type="spellEnd"/>
-            <w:r>
-              <w:t>[i+1].reason}</w:t>
-            </w:r>
-          </w:p>
-        </w:tc>
-        <w:tc>
-          <w:tcPr>
-            <w:tcW w:w="1135" w:type="dxa"/>
-          </w:tcPr>
-          <w:p>
-            <w:pPr>
-              <w:pStyle w:val="FormCellHeaderSmall"/>
-            </w:pPr>
-            <w:r>
-              <w:t>APP (P/N/A)</w:t>
-            </w:r>
-          </w:p>
-          <w:p>
-            <w:pPr>
-              <w:pStyle w:val="FormCellData"/>
-            </w:pPr>
-            <w:r>
-              <w:t>{</w:t>
-            </w:r>
-            <w:proofErr w:type="spellStart"/>
-            <w:r>
-              <w:t>d.pastAppearances</w:t>
-            </w:r>
-            <w:proofErr w:type="spellEnd"/>
-            <w:r>
-              <w:t>[i+1].app}</w:t>
-            </w:r>
-          </w:p>
-        </w:tc>
-        <w:tc>
-          <w:tcPr>
-            <w:tcW w:w="784" w:type="dxa"/>
-          </w:tcPr>
-          <w:p>
-            <w:pPr>
-              <w:pStyle w:val="FormCellHeaderSmall"/>
-            </w:pPr>
-            <w:r>
-              <w:t>No APP</w:t>
-            </w:r>
-          </w:p>
-          <w:p>
-            <w:pPr>
-              <w:pStyle w:val="FormCellData"/>
-            </w:pPr>
-            <w:r>
-              <w:t>{</w:t>
-            </w:r>
-            <w:proofErr w:type="spellStart"/>
-            <w:r>
-              <w:t>d.pastAppearances</w:t>
-            </w:r>
-            <w:proofErr w:type="spellEnd"/>
-            <w:r>
-              <w:t>[i+1].</w:t>
-            </w:r>
-            <w:proofErr w:type="spellStart"/>
-            <w:r>
-              <w:t>noApp:formatD</w:t>
-            </w:r>
-            <w:proofErr w:type="spellEnd"/>
-            <w:r>
-              <w:t xml:space="preserve">('MM/DD/YYYY </w:t>
-            </w:r>
-            <w:proofErr w:type="spellStart"/>
-            <w:r>
-              <w:t>HH:mm</w:t>
-            </w:r>
-            <w:proofErr w:type="spellEnd"/>
-            <w:r>
-              <w:t>')}</w:t>
-            </w:r>
-          </w:p>
-        </w:tc>
-        <w:tc>
-          <w:tcPr>
-            <w:tcW w:w="1062" w:type="dxa"/>
-          </w:tcPr>
-          <w:p>
-            <w:pPr>
-              <w:pStyle w:val="FormCellHeaderSmall"/>
-            </w:pPr>
-            <w:r>
-              <w:t>CLERK REC.</w:t>
-            </w:r>
-          </w:p>
-          <w:p>
-            <w:pPr>
-              <w:pStyle w:val="FormCellData"/>
-            </w:pPr>
-            <w:r>
-              <w:t>{</w:t>
-            </w:r>
-            <w:proofErr w:type="spellStart"/>
-            <w:r>
-              <w:t>d.pastAppearances</w:t>
-            </w:r>
-            <w:proofErr w:type="spellEnd"/>
-            <w:r>
-              <w:t>[i+1].clerk}</w:t>
-            </w:r>
-          </w:p>
-        </w:tc>
-        <w:tc>
-          <w:tcPr>
-            <w:tcW w:w="1274" w:type="dxa"/>
-          </w:tcPr>
-          <w:p>
-            <w:pPr>
-              <w:pStyle w:val="FormCellHeaderSmall"/>
-            </w:pPr>
-            <w:r>
-              <w:t>DEF. COUNSEL</w:t>
-            </w:r>
-          </w:p>
-          <w:p>
-            <w:pPr>
-              <w:pStyle w:val="FormCellData"/>
-            </w:pPr>
-            <w:r>
-              <w:t>{</w:t>
-            </w:r>
-            <w:proofErr w:type="spellStart"/>
-            <w:r>
-              <w:t>d.pastAppearances</w:t>
-            </w:r>
-            <w:proofErr w:type="spellEnd"/>
-            <w:r>
-              <w:t>[i</w:t>
-            </w:r>
-            <w:r>
-              <w:t>+1</w:t>
-            </w:r>
-            <w:r>
-              <w:t>].</w:t>
-            </w:r>
-            <w:proofErr w:type="spellStart"/>
-            <w:r>
-              <w:t>defenseCouncil</w:t>
-            </w:r>
-            <w:proofErr w:type="spellEnd"/>
-            <w:r>
-              <w:t>}</w:t>
-            </w:r>
-          </w:p>
-        </w:tc>
-        <w:tc>
-          <w:tcPr>
-            <w:tcW w:w="850" w:type="dxa"/>
-          </w:tcPr>
-          <w:p>
-            <w:pPr>
-              <w:pStyle w:val="FormCellHeaderSmall"/>
-            </w:pPr>
-            <w:r>
-              <w:t xml:space="preserve">Def </w:t>
-            </w:r>
-            <w:proofErr w:type="spellStart"/>
-            <w:r>
-              <w:t>Att</w:t>
-            </w:r>
-            <w:proofErr w:type="spellEnd"/>
-          </w:p>
-          <w:p>
-            <w:pPr>
-              <w:pStyle w:val="FormCellData"/>
-            </w:pPr>
-            <w:r>
-              <w:t>{</w:t>
-            </w:r>
-            <w:proofErr w:type="spellStart"/>
-            <w:r>
-              <w:t>d.pastAppearances</w:t>
-            </w:r>
-            <w:proofErr w:type="spellEnd"/>
-            <w:r>
-              <w:t>[i</w:t>
-            </w:r>
-            <w:r>
-              <w:t>+1</w:t>
-            </w:r>
-            <w:r>
-              <w:t xml:space="preserve">]. </w:t>
-            </w:r>
-            <w:proofErr w:type="spellStart"/>
-            <w:r>
-              <w:t>defenseAtt</w:t>
-            </w:r>
-            <w:proofErr w:type="spellEnd"/>
-            <w:r>
-              <w:t>}</w:t>
-            </w:r>
-          </w:p>
-        </w:tc>
-        <w:tc>
-          <w:tcPr>
-            <w:tcW w:w="731" w:type="dxa"/>
-          </w:tcPr>
-          <w:p>
-            <w:pPr>
-              <w:pStyle w:val="FormCellHeaderSmall"/>
-            </w:pPr>
-            <w:r>
-              <w:t>Crown</w:t>
-            </w:r>
-          </w:p>
-          <w:p>
-            <w:pPr>
-              <w:pStyle w:val="FormCellData"/>
-              <w:rPr>
-                <w:sz w:val="16"/>
-                <w:szCs w:val="16"/>
-              </w:rPr>
-            </w:pPr>
-            <w:r>
-              <w:t>{</w:t>
-            </w:r>
-            <w:proofErr w:type="spellStart"/>
-            <w:r>
-              <w:t>d.</w:t>
-            </w:r>
-            <w:r>
-              <w:t>pastAppearances</w:t>
-            </w:r>
-            <w:proofErr w:type="spellEnd"/>
-            <w:r>
-              <w:t>[i+1]</w:t>
-            </w:r>
-            <w:r>
-              <w:t>.crown}</w:t>
-            </w:r>
-          </w:p>
-        </w:tc>
-        <w:tc>
-          <w:tcPr>
-            <w:tcW w:w="687" w:type="dxa"/>
-          </w:tcPr>
-          <w:p>
-            <w:pPr>
-              <w:pStyle w:val="FormCellHeaderSmall"/>
-            </w:pPr>
-            <w:r>
-              <w:t>Seized</w:t>
-            </w:r>
-          </w:p>
-          <w:p>
-            <w:pPr>
-              <w:pStyle w:val="FormCellData"/>
-              <w:rPr>
-                <w:sz w:val="16"/>
-                <w:szCs w:val="16"/>
-              </w:rPr>
-            </w:pPr>
-            <w:r>
-              <w:t>{</w:t>
-            </w:r>
-            <w:proofErr w:type="spellStart"/>
-            <w:r>
-              <w:t>d.pastAppearances</w:t>
-            </w:r>
-            <w:proofErr w:type="spellEnd"/>
-            <w:r>
-              <w:t>[i</w:t>
-            </w:r>
-            <w:r>
-              <w:t>+1</w:t>
-            </w:r>
-            <w:r>
-              <w:t>].seized}</w:t>
-            </w:r>
-          </w:p>
-        </w:tc>
-        <w:tc>
-          <w:tcPr>
-            <w:tcW w:w="1416" w:type="dxa"/>
-          </w:tcPr>
-          <w:p>
-            <w:pPr>
-              <w:pStyle w:val="FormCellHeaderSmall"/>
-            </w:pPr>
-            <w:r>
-              <w:t>Judicial Justice</w:t>
-            </w:r>
-          </w:p>
-          <w:p>
-            <w:pPr>
-              <w:pStyle w:val="FormCellData"/>
-              <w:rPr>
-                <w:sz w:val="16"/>
-                <w:szCs w:val="16"/>
-              </w:rPr>
-            </w:pPr>
-            <w:r>
-              <w:t>{</w:t>
-            </w:r>
-            <w:proofErr w:type="spellStart"/>
-            <w:r>
-              <w:t>d.pastAppearances</w:t>
-            </w:r>
-            <w:proofErr w:type="spellEnd"/>
-            <w:r>
-              <w:t>[i</w:t>
-            </w:r>
-            <w:r>
-              <w:t>+1</w:t>
-            </w:r>
-            <w:r>
-              <w:t xml:space="preserve">]. </w:t>
-            </w:r>
-            <w:proofErr w:type="spellStart"/>
-            <w:r>
-              <w:t>judicialJustice</w:t>
-            </w:r>
-            <w:proofErr w:type="spellEnd"/>
-            <w:r>
-              <w:t>}</w:t>
-            </w:r>
-          </w:p>
-        </w:tc>
-      </w:tr>
-      <w:tr>
-        <w:tc>
-          <w:tcPr>
-            <w:tcW w:w="10910" w:type="dxa"/>
-            <w:gridSpan w:val="11"/>
-          </w:tcPr>
-          <w:p>
-            <w:pPr>
-              <w:pStyle w:val="CommentsCellHeader"/>
-            </w:pPr>
-            <w:r>
-              <w:t>Comments:</w:t>
-            </w:r>
-          </w:p>
-          <w:p>
-            <w:pPr>
-              <w:pStyle w:val="FormCellData"/>
-            </w:pPr>
-            <w:r>
-              <w:t>{</w:t>
-            </w:r>
-            <w:proofErr w:type="spellStart"/>
-            <w:r>
-              <w:t>d.</w:t>
-            </w:r>
-            <w:r>
-              <w:t>pastAppearances</w:t>
-            </w:r>
-            <w:proofErr w:type="spellEnd"/>
             <w:r>
               <w:t>[i+1].comments}</w:t>
             </w:r>
@@ -3642,11 +2896,7 @@
         <w:pStyle w:val="FormCellData"/>
       </w:pPr>
       <w:r>
-        <w:t>{</w:t>
-      </w:r>
-      <w:proofErr w:type="spellStart"/>
-      <w:r>
-        <w:t>d.</w:t>
+        <w:t>{d.</w:t>
       </w:r>
       <w:r>
         <w:t>writtenReasons.</w:t>
@@ -3657,7 +2907,6 @@
       <w:r>
         <w:t>ineReduction</w:t>
       </w:r>
-      <w:proofErr w:type="spellEnd"/>
       <w:r>
         <w:t>}</w:t>
       </w:r>
@@ -3693,21 +2942,13 @@
         <w:pStyle w:val="FormCellData"/>
       </w:pPr>
       <w:r>
-        <w:t>{</w:t>
-      </w:r>
-      <w:proofErr w:type="spellStart"/>
-      <w:r>
-        <w:t>d.writtenReasons.</w:t>
+        <w:t>{d.writtenReasons.</w:t>
       </w:r>
       <w:r>
         <w:t>t</w:t>
       </w:r>
       <w:r>
-        <w:t>imeToPay</w:t>
-      </w:r>
-      <w:proofErr w:type="spellEnd"/>
-      <w:r>
-        <w:t>}</w:t>
+        <w:t>imeToPay}</w:t>
       </w:r>
     </w:p>
     <w:p>
@@ -3922,16 +3163,11 @@
               <w:pStyle w:val="FormCellData"/>
             </w:pPr>
             <w:r>
-              <w:t>{</w:t>
-            </w:r>
-            <w:proofErr w:type="spellStart"/>
-            <w:r>
-              <w:t>d.</w:t>
+              <w:t>{d.</w:t>
             </w:r>
             <w:r>
               <w:t>counts</w:t>
             </w:r>
-            <w:proofErr w:type="spellEnd"/>
             <w:r>
               <w:t>[0].plea}</w:t>
             </w:r>
@@ -3966,32 +3202,22 @@
               <w:pStyle w:val="FormCellData"/>
             </w:pPr>
             <w:r>
-              <w:t>{</w:t>
-            </w:r>
-            <w:proofErr w:type="spellStart"/>
-            <w:r>
-              <w:t>d.ticket</w:t>
-            </w:r>
-            <w:proofErr w:type="spellEnd"/>
+              <w:t>{d.</w:t>
+            </w:r>
+            <w:r>
+              <w:t>counts[0]</w:t>
+            </w:r>
             <w:r>
               <w:t xml:space="preserve">. </w:t>
             </w:r>
-            <w:proofErr w:type="spellStart"/>
-            <w:r>
-              <w:t>i</w:t>
-            </w:r>
-            <w:r>
-              <w:t>ssuedDate</w:t>
+            <w:r>
+              <w:t>offenseDate</w:t>
             </w:r>
             <w:r>
               <w:t>:</w:t>
             </w:r>
             <w:r>
-              <w:t>formatD</w:t>
-            </w:r>
-            <w:proofErr w:type="spellEnd"/>
-            <w:r>
-              <w:t>('</w:t>
+              <w:t>formatD('</w:t>
             </w:r>
             <w:r>
               <w:t>MM/DD/YYYY</w:t>
@@ -4030,16 +3256,11 @@
               <w:pStyle w:val="FormCellData"/>
             </w:pPr>
             <w:r>
-              <w:t>{</w:t>
-            </w:r>
-            <w:proofErr w:type="spellStart"/>
-            <w:r>
-              <w:t>d.</w:t>
+              <w:t>{d.</w:t>
             </w:r>
             <w:r>
               <w:t>counts</w:t>
             </w:r>
-            <w:proofErr w:type="spellEnd"/>
             <w:r>
               <w:t>[1].plea}</w:t>
             </w:r>
@@ -4074,32 +3295,19 @@
               <w:pStyle w:val="FormCellData"/>
             </w:pPr>
             <w:r>
-              <w:t>{</w:t>
-            </w:r>
-            <w:proofErr w:type="spellStart"/>
-            <w:r>
-              <w:t>d.ticket</w:t>
-            </w:r>
-            <w:proofErr w:type="spellEnd"/>
-            <w:r>
-              <w:t xml:space="preserve">. </w:t>
-            </w:r>
-            <w:proofErr w:type="spellStart"/>
-            <w:r>
-              <w:t>i</w:t>
-            </w:r>
-            <w:r>
-              <w:t>ssuedDate</w:t>
-            </w:r>
-            <w:r>
-              <w:t>:</w:t>
-            </w:r>
-            <w:r>
-              <w:t>formatD</w:t>
-            </w:r>
-            <w:proofErr w:type="spellEnd"/>
-            <w:r>
-              <w:t>('</w:t>
+              <w:t>{d.counts[</w:t>
+            </w:r>
+            <w:r>
+              <w:t>1</w:t>
+            </w:r>
+            <w:r>
+              <w:t xml:space="preserve">]. </w:t>
+            </w:r>
+            <w:r>
+              <w:t>offenseDate</w:t>
+            </w:r>
+            <w:r>
+              <w:t>:formatD('</w:t>
             </w:r>
             <w:r>
               <w:t>MM/DD/YYYY</w:t>
@@ -4138,16 +3346,11 @@
               <w:pStyle w:val="FormCellData"/>
             </w:pPr>
             <w:r>
-              <w:t>{</w:t>
-            </w:r>
-            <w:proofErr w:type="spellStart"/>
-            <w:r>
-              <w:t>d.</w:t>
+              <w:t>{d.</w:t>
             </w:r>
             <w:r>
               <w:t>counts</w:t>
             </w:r>
-            <w:proofErr w:type="spellEnd"/>
             <w:r>
               <w:t>[2].plea}</w:t>
             </w:r>
@@ -4182,32 +3385,19 @@
               <w:pStyle w:val="FormCellData"/>
             </w:pPr>
             <w:r>
-              <w:t>{</w:t>
-            </w:r>
-            <w:proofErr w:type="spellStart"/>
-            <w:r>
-              <w:t>d.ticket</w:t>
-            </w:r>
-            <w:proofErr w:type="spellEnd"/>
-            <w:r>
-              <w:t xml:space="preserve">. </w:t>
-            </w:r>
-            <w:proofErr w:type="spellStart"/>
-            <w:r>
-              <w:t>i</w:t>
-            </w:r>
-            <w:r>
-              <w:t>ssuedDate</w:t>
-            </w:r>
-            <w:r>
-              <w:t>:</w:t>
-            </w:r>
-            <w:r>
-              <w:t>formatD</w:t>
-            </w:r>
-            <w:proofErr w:type="spellEnd"/>
-            <w:r>
-              <w:t>('</w:t>
+              <w:t>{d.counts[</w:t>
+            </w:r>
+            <w:r>
+              <w:t>2</w:t>
+            </w:r>
+            <w:r>
+              <w:t xml:space="preserve">]. </w:t>
+            </w:r>
+            <w:r>
+              <w:t>offenseDate</w:t>
+            </w:r>
+            <w:r>
+              <w:t>:formatD('</w:t>
             </w:r>
             <w:r>
               <w:t>MM/DD/YYYY</w:t>
@@ -4249,16 +3439,11 @@
               <w:pStyle w:val="FormCellData"/>
             </w:pPr>
             <w:r>
-              <w:t>{</w:t>
-            </w:r>
-            <w:proofErr w:type="spellStart"/>
-            <w:r>
-              <w:t>d.</w:t>
+              <w:t>{d.</w:t>
             </w:r>
             <w:r>
               <w:t>counts</w:t>
             </w:r>
-            <w:proofErr w:type="spellEnd"/>
             <w:r>
               <w:t>[0].description}</w:t>
             </w:r>
@@ -4294,16 +3479,11 @@
               <w:pStyle w:val="FormCellData"/>
             </w:pPr>
             <w:r>
-              <w:t>{</w:t>
-            </w:r>
-            <w:proofErr w:type="spellStart"/>
-            <w:r>
-              <w:t>d.</w:t>
+              <w:t>{d.</w:t>
             </w:r>
             <w:r>
               <w:t>counts</w:t>
             </w:r>
-            <w:proofErr w:type="spellEnd"/>
             <w:r>
               <w:t>[1].description}</w:t>
             </w:r>
@@ -4339,15 +3519,7 @@
               <w:pStyle w:val="FormCellData"/>
             </w:pPr>
             <w:r>
-              <w:t>{</w:t>
-            </w:r>
-            <w:proofErr w:type="spellStart"/>
-            <w:r>
-              <w:t>d.counts</w:t>
-            </w:r>
-            <w:proofErr w:type="spellEnd"/>
-            <w:r>
-              <w:t>[2].description}</w:t>
+              <w:t>{d.counts[2].description}</w:t>
             </w:r>
           </w:p>
         </w:tc>
@@ -4382,29 +3554,16 @@
               <w:pStyle w:val="FormCellData"/>
             </w:pPr>
             <w:r>
-              <w:t>{</w:t>
-            </w:r>
-            <w:proofErr w:type="spellStart"/>
-            <w:r>
-              <w:t>d.</w:t>
+              <w:t>{d.</w:t>
             </w:r>
             <w:r>
               <w:t>counts</w:t>
             </w:r>
-            <w:proofErr w:type="spellEnd"/>
-            <w:r>
-              <w:t>[0].</w:t>
-            </w:r>
-            <w:proofErr w:type="spellStart"/>
-            <w:r>
-              <w:t>due:</w:t>
-            </w:r>
-            <w:r>
-              <w:t>formatD</w:t>
-            </w:r>
-            <w:proofErr w:type="spellEnd"/>
-            <w:r>
-              <w:t>('</w:t>
+            <w:r>
+              <w:t>[0].due:</w:t>
+            </w:r>
+            <w:r>
+              <w:t>formatD('</w:t>
             </w:r>
             <w:r>
               <w:t>MM/DD/YYYY</w:t>
@@ -4460,31 +3619,7 @@
                 <w:sz w:val="20"/>
                 <w:szCs w:val="20"/>
               </w:rPr>
-              <w:t>{</w:t>
-            </w:r>
-            <w:proofErr w:type="spellStart"/>
-            <w:r>
-              <w:rPr>
-                <w:rFonts w:ascii="Arial Narrow" w:eastAsia="Calibri" w:hAnsi="Arial Narrow"/>
-                <w:b/>
-                <w:bCs/>
-                <w:color w:val="2F5496" w:themeColor="accent1" w:themeShade="BF"/>
-                <w:sz w:val="20"/>
-                <w:szCs w:val="20"/>
-              </w:rPr>
-              <w:t>d.counts</w:t>
-            </w:r>
-            <w:proofErr w:type="spellEnd"/>
-            <w:r>
-              <w:rPr>
-                <w:rFonts w:ascii="Arial Narrow" w:eastAsia="Calibri" w:hAnsi="Arial Narrow"/>
-                <w:b/>
-                <w:bCs/>
-                <w:color w:val="2F5496" w:themeColor="accent1" w:themeShade="BF"/>
-                <w:sz w:val="20"/>
-                <w:szCs w:val="20"/>
-              </w:rPr>
-              <w:t>[0].fin</w:t>
+              <w:t>{d.counts[0].fin</w:t>
             </w:r>
             <w:r>
               <w:rPr>
@@ -4539,29 +3674,16 @@
               <w:pStyle w:val="FormCellData"/>
             </w:pPr>
             <w:r>
-              <w:t>{</w:t>
-            </w:r>
-            <w:proofErr w:type="spellStart"/>
-            <w:r>
-              <w:t>d.</w:t>
+              <w:t>{d.</w:t>
             </w:r>
             <w:r>
               <w:t>counts</w:t>
             </w:r>
-            <w:proofErr w:type="spellEnd"/>
-            <w:r>
-              <w:t>[1].</w:t>
-            </w:r>
-            <w:proofErr w:type="spellStart"/>
-            <w:r>
-              <w:t>due:</w:t>
-            </w:r>
-            <w:r>
-              <w:t>formatD</w:t>
-            </w:r>
-            <w:proofErr w:type="spellEnd"/>
-            <w:r>
-              <w:t>('</w:t>
+            <w:r>
+              <w:t>[1].due:</w:t>
+            </w:r>
+            <w:r>
+              <w:t>formatD('</w:t>
             </w:r>
             <w:r>
               <w:t>MM/DD/YYYY</w:t>
@@ -4617,31 +3739,7 @@
                 <w:sz w:val="20"/>
                 <w:szCs w:val="20"/>
               </w:rPr>
-              <w:t>{</w:t>
-            </w:r>
-            <w:proofErr w:type="spellStart"/>
-            <w:r>
-              <w:rPr>
-                <w:rFonts w:ascii="Arial Narrow" w:eastAsia="Calibri" w:hAnsi="Arial Narrow"/>
-                <w:b/>
-                <w:bCs/>
-                <w:color w:val="2F5496" w:themeColor="accent1" w:themeShade="BF"/>
-                <w:sz w:val="20"/>
-                <w:szCs w:val="20"/>
-              </w:rPr>
-              <w:t>d.counts</w:t>
-            </w:r>
-            <w:proofErr w:type="spellEnd"/>
-            <w:r>
-              <w:rPr>
-                <w:rFonts w:ascii="Arial Narrow" w:eastAsia="Calibri" w:hAnsi="Arial Narrow"/>
-                <w:b/>
-                <w:bCs/>
-                <w:color w:val="2F5496" w:themeColor="accent1" w:themeShade="BF"/>
-                <w:sz w:val="20"/>
-                <w:szCs w:val="20"/>
-              </w:rPr>
-              <w:t>[1].</w:t>
+              <w:t>{d.counts[1].</w:t>
             </w:r>
             <w:r>
               <w:rPr>
@@ -4696,26 +3794,10 @@
               <w:pStyle w:val="FormCellData"/>
             </w:pPr>
             <w:r>
-              <w:t>{</w:t>
-            </w:r>
-            <w:proofErr w:type="spellStart"/>
-            <w:r>
-              <w:t>d.counts</w:t>
-            </w:r>
-            <w:proofErr w:type="spellEnd"/>
-            <w:r>
-              <w:t>[2].</w:t>
-            </w:r>
-            <w:proofErr w:type="spellStart"/>
-            <w:r>
-              <w:t>dueDate:</w:t>
-            </w:r>
-            <w:r>
-              <w:t>formatD</w:t>
-            </w:r>
-            <w:proofErr w:type="spellEnd"/>
-            <w:r>
-              <w:t>('</w:t>
+              <w:t>{d.counts[2].dueDate:</w:t>
+            </w:r>
+            <w:r>
+              <w:t>formatD('</w:t>
             </w:r>
             <w:r>
               <w:t>MM/DD/YYYY</w:t>
@@ -4771,31 +3853,7 @@
                 <w:sz w:val="20"/>
                 <w:szCs w:val="20"/>
               </w:rPr>
-              <w:t>{</w:t>
-            </w:r>
-            <w:proofErr w:type="spellStart"/>
-            <w:r>
-              <w:rPr>
-                <w:rFonts w:ascii="Arial Narrow" w:eastAsia="Calibri" w:hAnsi="Arial Narrow"/>
-                <w:b/>
-                <w:bCs/>
-                <w:color w:val="2F5496" w:themeColor="accent1" w:themeShade="BF"/>
-                <w:sz w:val="20"/>
-                <w:szCs w:val="20"/>
-              </w:rPr>
-              <w:t>d.counts</w:t>
-            </w:r>
-            <w:proofErr w:type="spellEnd"/>
-            <w:r>
-              <w:rPr>
-                <w:rFonts w:ascii="Arial Narrow" w:eastAsia="Calibri" w:hAnsi="Arial Narrow"/>
-                <w:b/>
-                <w:bCs/>
-                <w:color w:val="2F5496" w:themeColor="accent1" w:themeShade="BF"/>
-                <w:sz w:val="20"/>
-                <w:szCs w:val="20"/>
-              </w:rPr>
-              <w:t>[2].</w:t>
+              <w:t>{d.counts[2].</w:t>
             </w:r>
             <w:r>
               <w:rPr>
@@ -5059,24 +4117,14 @@
               </w:rPr>
             </w:pPr>
             <w:r>
-              <w:t>{</w:t>
-            </w:r>
-            <w:proofErr w:type="spellStart"/>
-            <w:r>
-              <w:t>d.counts</w:t>
-            </w:r>
-            <w:proofErr w:type="spellEnd"/>
-            <w:r>
-              <w:t xml:space="preserve">[0]. </w:t>
-            </w:r>
-            <w:proofErr w:type="spellStart"/>
+              <w:t xml:space="preserve">{d.counts[0]. </w:t>
+            </w:r>
             <w:r>
               <w:rPr>
                 <w:lang w:eastAsia="en-CA"/>
               </w:rPr>
               <w:t>requestFineReduction</w:t>
             </w:r>
-            <w:proofErr w:type="spellEnd"/>
             <w:r>
               <w:t>}</w:t>
             </w:r>
@@ -5115,23 +4163,7 @@
               </w:rPr>
             </w:pPr>
             <w:r>
-              <w:t>{</w:t>
-            </w:r>
-            <w:proofErr w:type="spellStart"/>
-            <w:r>
-              <w:t>d.counts</w:t>
-            </w:r>
-            <w:proofErr w:type="spellEnd"/>
-            <w:r>
-              <w:t xml:space="preserve">[0]. </w:t>
-            </w:r>
-            <w:proofErr w:type="spellStart"/>
-            <w:r>
-              <w:t>requestTimeToPay</w:t>
-            </w:r>
-            <w:proofErr w:type="spellEnd"/>
-            <w:r>
-              <w:t>}</w:t>
+              <w:t>{d.counts[0]. requestTimeToPay}</w:t>
             </w:r>
           </w:p>
         </w:tc>
@@ -5168,23 +4200,7 @@
               </w:rPr>
             </w:pPr>
             <w:r>
-              <w:t>{</w:t>
-            </w:r>
-            <w:proofErr w:type="spellStart"/>
-            <w:r>
-              <w:t>d.counts</w:t>
-            </w:r>
-            <w:proofErr w:type="spellEnd"/>
-            <w:r>
-              <w:t xml:space="preserve">[1]. </w:t>
-            </w:r>
-            <w:proofErr w:type="spellStart"/>
-            <w:r>
-              <w:t>requestFineReduction</w:t>
-            </w:r>
-            <w:proofErr w:type="spellEnd"/>
-            <w:r>
-              <w:t>}</w:t>
+              <w:t>{d.counts[1]. requestFineReduction}</w:t>
             </w:r>
           </w:p>
         </w:tc>
@@ -5221,23 +4237,7 @@
               </w:rPr>
             </w:pPr>
             <w:r>
-              <w:t>{</w:t>
-            </w:r>
-            <w:proofErr w:type="spellStart"/>
-            <w:r>
-              <w:t>d.counts</w:t>
-            </w:r>
-            <w:proofErr w:type="spellEnd"/>
-            <w:r>
-              <w:t xml:space="preserve">[1]. </w:t>
-            </w:r>
-            <w:proofErr w:type="spellStart"/>
-            <w:r>
-              <w:t>requestTimeToPay</w:t>
-            </w:r>
-            <w:proofErr w:type="spellEnd"/>
-            <w:r>
-              <w:t>}</w:t>
+              <w:t>{d.counts[1]. requestTimeToPay}</w:t>
             </w:r>
           </w:p>
         </w:tc>
@@ -5274,23 +4274,7 @@
               </w:rPr>
             </w:pPr>
             <w:r>
-              <w:t>{</w:t>
-            </w:r>
-            <w:proofErr w:type="spellStart"/>
-            <w:r>
-              <w:t>d.counts</w:t>
-            </w:r>
-            <w:proofErr w:type="spellEnd"/>
-            <w:r>
-              <w:t xml:space="preserve">[2]. </w:t>
-            </w:r>
-            <w:proofErr w:type="spellStart"/>
-            <w:r>
-              <w:t>requestFineReduction</w:t>
-            </w:r>
-            <w:proofErr w:type="spellEnd"/>
-            <w:r>
-              <w:t>}</w:t>
+              <w:t>{d.counts[2]. requestFineReduction}</w:t>
             </w:r>
           </w:p>
         </w:tc>
@@ -5327,23 +4311,7 @@
               </w:rPr>
             </w:pPr>
             <w:r>
-              <w:t>{</w:t>
-            </w:r>
-            <w:proofErr w:type="spellStart"/>
-            <w:r>
-              <w:t>d.counts</w:t>
-            </w:r>
-            <w:proofErr w:type="spellEnd"/>
-            <w:r>
-              <w:t xml:space="preserve">[2]. </w:t>
-            </w:r>
-            <w:proofErr w:type="spellStart"/>
-            <w:r>
-              <w:t>requestTimeToPay</w:t>
-            </w:r>
-            <w:proofErr w:type="spellEnd"/>
-            <w:r>
-              <w:t>}</w:t>
+              <w:t>{d.counts[2]. requestTimeToPay}</w:t>
             </w:r>
           </w:p>
         </w:tc>
@@ -10113,14 +9081,7 @@
         <w:rPr>
           <w:rStyle w:val="FormCellDataChar"/>
         </w:rPr>
-        <w:t>({</w:t>
-      </w:r>
-      <w:proofErr w:type="spellStart"/>
-      <w:r>
-        <w:rPr>
-          <w:rStyle w:val="FormCellDataChar"/>
-        </w:rPr>
-        <w:t>d.</w:t>
+        <w:t>({d.</w:t>
       </w:r>
       <w:r>
         <w:rPr>
@@ -10132,28 +9093,7 @@
         <w:rPr>
           <w:rStyle w:val="FormCellDataChar"/>
         </w:rPr>
-        <w:t>:ifEQ</w:t>
-      </w:r>
-      <w:proofErr w:type="spellEnd"/>
-      <w:r>
-        <w:rPr>
-          <w:rStyle w:val="FormCellDataChar"/>
-        </w:rPr>
-        <w:t>('Y'):show('available'):</w:t>
-      </w:r>
-      <w:proofErr w:type="spellStart"/>
-      <w:r>
-        <w:rPr>
-          <w:rStyle w:val="FormCellDataChar"/>
-        </w:rPr>
-        <w:t>elseShow</w:t>
-      </w:r>
-      <w:proofErr w:type="spellEnd"/>
-      <w:r>
-        <w:rPr>
-          <w:rStyle w:val="FormCellDataChar"/>
-        </w:rPr>
-        <w:t>('not available')})</w:t>
+        <w:t>:ifEQ('Y'):show('available'):elseShow('not available')})</w:t>
       </w:r>
     </w:p>
     <w:p>
@@ -10177,14 +9117,7 @@
         <w:rPr>
           <w:rStyle w:val="FormCellDataChar"/>
         </w:rPr>
-        <w:t>({</w:t>
-      </w:r>
-      <w:proofErr w:type="spellStart"/>
-      <w:r>
-        <w:rPr>
-          <w:rStyle w:val="FormCellDataChar"/>
-        </w:rPr>
-        <w:t>d.</w:t>
+        <w:t>({d.</w:t>
       </w:r>
       <w:r>
         <w:rPr>
@@ -10196,28 +9129,7 @@
         <w:rPr>
           <w:rStyle w:val="FormCellDataChar"/>
         </w:rPr>
-        <w:t>:ifEQ</w:t>
-      </w:r>
-      <w:proofErr w:type="spellEnd"/>
-      <w:r>
-        <w:rPr>
-          <w:rStyle w:val="FormCellDataChar"/>
-        </w:rPr>
-        <w:t>('Y'):show('available'):</w:t>
-      </w:r>
-      <w:proofErr w:type="spellStart"/>
-      <w:r>
-        <w:rPr>
-          <w:rStyle w:val="FormCellDataChar"/>
-        </w:rPr>
-        <w:t>elseShow</w:t>
-      </w:r>
-      <w:proofErr w:type="spellEnd"/>
-      <w:r>
-        <w:rPr>
-          <w:rStyle w:val="FormCellDataChar"/>
-        </w:rPr>
-        <w:t>('not available')})</w:t>
+        <w:t>:ifEQ('Y'):show('available'):elseShow('not available')})</w:t>
       </w:r>
     </w:p>
     <w:p>
@@ -10250,19 +9162,7 @@
           <w:sz w:val="20"/>
           <w:szCs w:val="20"/>
         </w:rPr>
-        <w:t>{</w:t>
-      </w:r>
-      <w:proofErr w:type="spellStart"/>
-      <w:r>
-        <w:rPr>
-          <w:rFonts w:ascii="Arial Narrow" w:hAnsi="Arial Narrow"/>
-          <w:b/>
-          <w:bCs/>
-          <w:color w:val="2F5496" w:themeColor="accent1" w:themeShade="BF"/>
-          <w:sz w:val="20"/>
-          <w:szCs w:val="20"/>
-        </w:rPr>
-        <w:t>d.</w:t>
+        <w:t>{d.</w:t>
       </w:r>
       <w:r>
         <w:rPr>
@@ -10279,19 +9179,7 @@
           <w:sz w:val="20"/>
           <w:szCs w:val="20"/>
         </w:rPr>
-        <w:t>:count</w:t>
-      </w:r>
-      <w:proofErr w:type="spellEnd"/>
-      <w:r>
-        <w:rPr>
-          <w:rFonts w:ascii="Arial Narrow" w:hAnsi="Arial Narrow"/>
-          <w:b/>
-          <w:bCs/>
-          <w:color w:val="2F5496" w:themeColor="accent1" w:themeShade="BF"/>
-          <w:sz w:val="20"/>
-          <w:szCs w:val="20"/>
-        </w:rPr>
-        <w:t>()}</w:t>
+        <w:t>:count()}</w:t>
       </w:r>
     </w:p>
     <w:p>
@@ -10303,11 +9191,7 @@
         </w:numPr>
       </w:pPr>
       <w:r>
-        <w:t>{</w:t>
-      </w:r>
-      <w:proofErr w:type="spellStart"/>
-      <w:r>
-        <w:t>d.</w:t>
+        <w:t>{d.</w:t>
       </w:r>
       <w:r>
         <w:rPr>
@@ -10317,20 +9201,11 @@
         </w:rPr>
         <w:t>documents</w:t>
       </w:r>
-      <w:proofErr w:type="spellEnd"/>
       <w:r>
         <w:t xml:space="preserve"> </w:t>
       </w:r>
       <w:r>
-        <w:t>[</w:t>
-      </w:r>
-      <w:proofErr w:type="spellStart"/>
-      <w:r>
-        <w:t>i</w:t>
-      </w:r>
-      <w:proofErr w:type="spellEnd"/>
-      <w:r>
-        <w:t>].</w:t>
+        <w:t>[i].</w:t>
       </w:r>
       <w:r>
         <w:t xml:space="preserve">filename </w:t>
@@ -10348,11 +9223,7 @@
         </w:numPr>
       </w:pPr>
       <w:r>
-        <w:t>{</w:t>
-      </w:r>
-      <w:proofErr w:type="spellStart"/>
-      <w:r>
-        <w:t>d.</w:t>
+        <w:t>{d.</w:t>
       </w:r>
       <w:r>
         <w:rPr>
@@ -10362,7 +9233,6 @@
         </w:rPr>
         <w:t>documents</w:t>
       </w:r>
-      <w:proofErr w:type="spellEnd"/>
       <w:r>
         <w:t xml:space="preserve"> </w:t>
       </w:r>
@@ -10549,31 +9419,7 @@
               <w:pStyle w:val="FormCellData"/>
             </w:pPr>
             <w:r>
-              <w:t>{</w:t>
-            </w:r>
-            <w:proofErr w:type="spellStart"/>
-            <w:r>
-              <w:t>d.history</w:t>
-            </w:r>
-            <w:proofErr w:type="spellEnd"/>
-            <w:r>
-              <w:t>[</w:t>
-            </w:r>
-            <w:proofErr w:type="spellStart"/>
-            <w:r>
-              <w:t>i</w:t>
-            </w:r>
-            <w:proofErr w:type="spellEnd"/>
-            <w:r>
-              <w:t>].</w:t>
-            </w:r>
-            <w:proofErr w:type="spellStart"/>
-            <w:r>
-              <w:t>date:formatD</w:t>
-            </w:r>
-            <w:proofErr w:type="spellEnd"/>
-            <w:r>
-              <w:t>('</w:t>
+              <w:t>{d.history[i].date:formatD('</w:t>
             </w:r>
             <w:r>
               <w:t>MM/DD/YYYY</w:t>
@@ -10586,42 +9432,13 @@
             </w:r>
             <w:r>
               <w:lastRenderedPageBreak/>
-              <w:t>{</w:t>
-            </w:r>
-            <w:proofErr w:type="spellStart"/>
-            <w:r>
-              <w:t>d.history</w:t>
-            </w:r>
-            <w:proofErr w:type="spellEnd"/>
-            <w:r>
-              <w:t>[</w:t>
-            </w:r>
-            <w:proofErr w:type="spellStart"/>
-            <w:r>
-              <w:t>i</w:t>
-            </w:r>
-            <w:proofErr w:type="spellEnd"/>
-            <w:r>
-              <w:t>].</w:t>
-            </w:r>
-            <w:proofErr w:type="spellStart"/>
-            <w:r>
-              <w:t>date:</w:t>
-            </w:r>
-            <w:r>
-              <w:t>formatD</w:t>
-            </w:r>
-            <w:proofErr w:type="spellEnd"/>
-            <w:r>
-              <w:t>('</w:t>
-            </w:r>
-            <w:proofErr w:type="spellStart"/>
-            <w:r>
-              <w:t>HH:mm</w:t>
-            </w:r>
-            <w:proofErr w:type="spellEnd"/>
-            <w:r>
-              <w:t>')}</w:t>
+              <w:t>{d.history[i].date:</w:t>
+            </w:r>
+            <w:r>
+              <w:t>formatD('</w:t>
+            </w:r>
+            <w:r>
+              <w:t>HH:mm')}</w:t>
             </w:r>
             <w:r>
               <w:br/>
@@ -10638,23 +9455,7 @@
             </w:pPr>
             <w:r>
               <w:lastRenderedPageBreak/>
-              <w:t>{</w:t>
-            </w:r>
-            <w:proofErr w:type="spellStart"/>
-            <w:r>
-              <w:t>d.history</w:t>
-            </w:r>
-            <w:proofErr w:type="spellEnd"/>
-            <w:r>
-              <w:t>[</w:t>
-            </w:r>
-            <w:proofErr w:type="spellStart"/>
-            <w:r>
-              <w:t>i</w:t>
-            </w:r>
-            <w:proofErr w:type="spellEnd"/>
-            <w:r>
-              <w:t>].username}</w:t>
+              <w:t>{d.history[i].username}</w:t>
             </w:r>
           </w:p>
         </w:tc>
@@ -10667,23 +9468,7 @@
               <w:pStyle w:val="FormCellData"/>
             </w:pPr>
             <w:r>
-              <w:t>{</w:t>
-            </w:r>
-            <w:proofErr w:type="spellStart"/>
-            <w:r>
-              <w:t>d.history</w:t>
-            </w:r>
-            <w:proofErr w:type="spellEnd"/>
-            <w:r>
-              <w:t>[</w:t>
-            </w:r>
-            <w:proofErr w:type="spellStart"/>
-            <w:r>
-              <w:t>i</w:t>
-            </w:r>
-            <w:proofErr w:type="spellEnd"/>
-            <w:r>
-              <w:t>].type}</w:t>
+              <w:t>{d.history[i].type}</w:t>
             </w:r>
           </w:p>
         </w:tc>
@@ -10696,23 +9481,7 @@
               <w:pStyle w:val="FormCellData"/>
             </w:pPr>
             <w:r>
-              <w:t>{</w:t>
-            </w:r>
-            <w:proofErr w:type="spellStart"/>
-            <w:r>
-              <w:t>d.history</w:t>
-            </w:r>
-            <w:proofErr w:type="spellEnd"/>
-            <w:r>
-              <w:t>[</w:t>
-            </w:r>
-            <w:proofErr w:type="spellStart"/>
-            <w:r>
-              <w:t>i</w:t>
-            </w:r>
-            <w:proofErr w:type="spellEnd"/>
-            <w:r>
-              <w:t>].description}</w:t>
+              <w:t>{d.history[i].description}</w:t>
             </w:r>
           </w:p>
         </w:tc>
@@ -10727,23 +9496,7 @@
               <w:pStyle w:val="FormCellData"/>
             </w:pPr>
             <w:r>
-              <w:t>{</w:t>
-            </w:r>
-            <w:proofErr w:type="spellStart"/>
-            <w:r>
-              <w:t>d.history</w:t>
-            </w:r>
-            <w:proofErr w:type="spellEnd"/>
-            <w:r>
-              <w:t>[i+1].</w:t>
-            </w:r>
-            <w:proofErr w:type="spellStart"/>
-            <w:r>
-              <w:t>date:formatD</w:t>
-            </w:r>
-            <w:proofErr w:type="spellEnd"/>
-            <w:r>
-              <w:t>('</w:t>
+              <w:t>{d.history[i+1].date:formatD('</w:t>
             </w:r>
             <w:r>
               <w:t>MM/DD/YYYY</w:t>
@@ -10753,34 +9506,13 @@
             </w:r>
             <w:r>
               <w:br/>
-              <w:t>{</w:t>
-            </w:r>
-            <w:proofErr w:type="spellStart"/>
-            <w:r>
-              <w:t>d.history</w:t>
-            </w:r>
-            <w:proofErr w:type="spellEnd"/>
-            <w:r>
-              <w:t>[i+1].</w:t>
-            </w:r>
-            <w:proofErr w:type="spellStart"/>
-            <w:r>
-              <w:t>date:</w:t>
-            </w:r>
-            <w:r>
-              <w:t>formatD</w:t>
-            </w:r>
-            <w:proofErr w:type="spellEnd"/>
-            <w:r>
-              <w:t>('</w:t>
-            </w:r>
-            <w:proofErr w:type="spellStart"/>
-            <w:r>
-              <w:t>HH:mm</w:t>
-            </w:r>
-            <w:proofErr w:type="spellEnd"/>
-            <w:r>
-              <w:t>')}</w:t>
+              <w:t>{d.history[i+1].date:</w:t>
+            </w:r>
+            <w:r>
+              <w:t>formatD('</w:t>
+            </w:r>
+            <w:r>
+              <w:t>HH:mm')}</w:t>
             </w:r>
           </w:p>
         </w:tc>
@@ -10793,15 +9525,7 @@
               <w:pStyle w:val="FormCellData"/>
             </w:pPr>
             <w:r>
-              <w:t>{</w:t>
-            </w:r>
-            <w:proofErr w:type="spellStart"/>
-            <w:r>
-              <w:t>d.history</w:t>
-            </w:r>
-            <w:proofErr w:type="spellEnd"/>
-            <w:r>
-              <w:t>[i+1].username}</w:t>
+              <w:t>{d.history[i+1].username}</w:t>
             </w:r>
           </w:p>
         </w:tc>
@@ -10814,15 +9538,7 @@
               <w:pStyle w:val="FormCellData"/>
             </w:pPr>
             <w:r>
-              <w:t>{</w:t>
-            </w:r>
-            <w:proofErr w:type="spellStart"/>
-            <w:r>
-              <w:t>d.history</w:t>
-            </w:r>
-            <w:proofErr w:type="spellEnd"/>
-            <w:r>
-              <w:t>[i+1].type}</w:t>
+              <w:t>{d.history[i+1].type}</w:t>
             </w:r>
           </w:p>
         </w:tc>
@@ -10835,15 +9551,7 @@
               <w:pStyle w:val="FormCellData"/>
             </w:pPr>
             <w:r>
-              <w:t>{</w:t>
-            </w:r>
-            <w:proofErr w:type="spellStart"/>
-            <w:r>
-              <w:t>d.history</w:t>
-            </w:r>
-            <w:proofErr w:type="spellEnd"/>
-            <w:r>
-              <w:t>[i+1]. description }</w:t>
+              <w:t>{d.history[i+1]. description }</w:t>
             </w:r>
           </w:p>
         </w:tc>
@@ -11021,31 +9729,7 @@
               <w:pStyle w:val="FormCellData"/>
             </w:pPr>
             <w:r>
-              <w:t>{</w:t>
-            </w:r>
-            <w:proofErr w:type="spellStart"/>
-            <w:r>
-              <w:t>d.remarks</w:t>
-            </w:r>
-            <w:proofErr w:type="spellEnd"/>
-            <w:r>
-              <w:t>[</w:t>
-            </w:r>
-            <w:proofErr w:type="spellStart"/>
-            <w:r>
-              <w:t>i</w:t>
-            </w:r>
-            <w:proofErr w:type="spellEnd"/>
-            <w:r>
-              <w:t>].</w:t>
-            </w:r>
-            <w:proofErr w:type="spellStart"/>
-            <w:r>
-              <w:t>date:formatD</w:t>
-            </w:r>
-            <w:proofErr w:type="spellEnd"/>
-            <w:r>
-              <w:t>('</w:t>
+              <w:t>{d.remarks[i].date:formatD('</w:t>
             </w:r>
             <w:r>
               <w:t>MM/DD/YYYY</w:t>
@@ -11057,39 +9741,7 @@
               <w:br/>
             </w:r>
             <w:r>
-              <w:t>{</w:t>
-            </w:r>
-            <w:proofErr w:type="spellStart"/>
-            <w:r>
-              <w:t>d.remarks</w:t>
-            </w:r>
-            <w:proofErr w:type="spellEnd"/>
-            <w:r>
-              <w:t>[</w:t>
-            </w:r>
-            <w:proofErr w:type="spellStart"/>
-            <w:r>
-              <w:t>i</w:t>
-            </w:r>
-            <w:proofErr w:type="spellEnd"/>
-            <w:r>
-              <w:t>].</w:t>
-            </w:r>
-            <w:proofErr w:type="spellStart"/>
-            <w:r>
-              <w:t>date:formatD</w:t>
-            </w:r>
-            <w:proofErr w:type="spellEnd"/>
-            <w:r>
-              <w:t>('</w:t>
-            </w:r>
-            <w:proofErr w:type="spellStart"/>
-            <w:r>
-              <w:t>HH:mm</w:t>
-            </w:r>
-            <w:proofErr w:type="spellEnd"/>
-            <w:r>
-              <w:t>')}</w:t>
+              <w:t>{d.remarks[i].date:formatD('HH:mm')}</w:t>
             </w:r>
           </w:p>
         </w:tc>
@@ -11102,23 +9754,7 @@
               <w:pStyle w:val="FormCellData"/>
             </w:pPr>
             <w:r>
-              <w:t>{</w:t>
-            </w:r>
-            <w:proofErr w:type="spellStart"/>
-            <w:r>
-              <w:t>d.remarks</w:t>
-            </w:r>
-            <w:proofErr w:type="spellEnd"/>
-            <w:r>
-              <w:t xml:space="preserve"> [</w:t>
-            </w:r>
-            <w:proofErr w:type="spellStart"/>
-            <w:r>
-              <w:t>i</w:t>
-            </w:r>
-            <w:proofErr w:type="spellEnd"/>
-            <w:r>
-              <w:t>].username}</w:t>
+              <w:t>{d.remarks [i].username}</w:t>
             </w:r>
           </w:p>
         </w:tc>
@@ -11131,23 +9767,7 @@
               <w:pStyle w:val="FormCellData"/>
             </w:pPr>
             <w:r>
-              <w:t>{</w:t>
-            </w:r>
-            <w:proofErr w:type="spellStart"/>
-            <w:r>
-              <w:t>d.remarks</w:t>
-            </w:r>
-            <w:proofErr w:type="spellEnd"/>
-            <w:r>
-              <w:t xml:space="preserve"> [</w:t>
-            </w:r>
-            <w:proofErr w:type="spellStart"/>
-            <w:r>
-              <w:t>i</w:t>
-            </w:r>
-            <w:proofErr w:type="spellEnd"/>
-            <w:r>
-              <w:t>].note}</w:t>
+              <w:t>{d.remarks [i].note}</w:t>
             </w:r>
           </w:p>
         </w:tc>
@@ -11162,23 +9782,7 @@
               <w:pStyle w:val="FormCellData"/>
             </w:pPr>
             <w:r>
-              <w:t>{</w:t>
-            </w:r>
-            <w:proofErr w:type="spellStart"/>
-            <w:r>
-              <w:t>d.remarks</w:t>
-            </w:r>
-            <w:proofErr w:type="spellEnd"/>
-            <w:r>
-              <w:t>[i+1].</w:t>
-            </w:r>
-            <w:proofErr w:type="spellStart"/>
-            <w:r>
-              <w:t>date:formatD</w:t>
-            </w:r>
-            <w:proofErr w:type="spellEnd"/>
-            <w:r>
-              <w:t>('</w:t>
+              <w:t>{d.remarks[i+1].date:formatD('</w:t>
             </w:r>
             <w:r>
               <w:t>MM/DD/YYYY</w:t>
@@ -11188,31 +9792,7 @@
             </w:r>
             <w:r>
               <w:br/>
-              <w:t>{</w:t>
-            </w:r>
-            <w:proofErr w:type="spellStart"/>
-            <w:r>
-              <w:t>d.remarks</w:t>
-            </w:r>
-            <w:proofErr w:type="spellEnd"/>
-            <w:r>
-              <w:t>[i+1].</w:t>
-            </w:r>
-            <w:proofErr w:type="spellStart"/>
-            <w:r>
-              <w:t>date:formatD</w:t>
-            </w:r>
-            <w:proofErr w:type="spellEnd"/>
-            <w:r>
-              <w:t>('</w:t>
-            </w:r>
-            <w:proofErr w:type="spellStart"/>
-            <w:r>
-              <w:t>HH:mm</w:t>
-            </w:r>
-            <w:proofErr w:type="spellEnd"/>
-            <w:r>
-              <w:t>'</w:t>
+              <w:t>{d.remarks[i+1].date:formatD('HH:mm'</w:t>
             </w:r>
           </w:p>
         </w:tc>
@@ -11225,15 +9805,7 @@
               <w:pStyle w:val="FormCellData"/>
             </w:pPr>
             <w:r>
-              <w:t>{</w:t>
-            </w:r>
-            <w:proofErr w:type="spellStart"/>
-            <w:r>
-              <w:t>d.remarks</w:t>
-            </w:r>
-            <w:proofErr w:type="spellEnd"/>
-            <w:r>
-              <w:t xml:space="preserve"> [i+1].username}</w:t>
+              <w:t>{d.remarks [i+1].username}</w:t>
             </w:r>
           </w:p>
         </w:tc>
@@ -11246,15 +9818,7 @@
               <w:pStyle w:val="FormCellData"/>
             </w:pPr>
             <w:r>
-              <w:t>{</w:t>
-            </w:r>
-            <w:proofErr w:type="spellStart"/>
-            <w:r>
-              <w:t>d.remarks</w:t>
-            </w:r>
-            <w:proofErr w:type="spellEnd"/>
-            <w:r>
-              <w:t xml:space="preserve"> [i+1].note}</w:t>
+              <w:t>{d.remarks [i+1].note}</w:t>
             </w:r>
           </w:p>
         </w:tc>
@@ -11583,30 +10147,17 @@
             </w:rPr>
           </w:pPr>
           <w:r>
-            <w:t>{</w:t>
-          </w:r>
-          <w:proofErr w:type="spellStart"/>
-          <w:r>
-            <w:t>d.</w:t>
+            <w:t>{d.</w:t>
           </w:r>
           <w:r>
             <w:t>hearing</w:t>
           </w:r>
           <w:r>
-            <w:t>:ifEQ</w:t>
-          </w:r>
-          <w:proofErr w:type="spellEnd"/>
-          <w:r>
-            <w:t>(true):show('Hearing ')</w:t>
+            <w:t>:ifEQ(true):show('Hearing ')</w:t>
           </w:r>
           <w:r>
-            <w:t>:</w:t>
+            <w:t>:elseShow</w:t>
           </w:r>
-          <w:proofErr w:type="spellStart"/>
-          <w:r>
-            <w:t>elseShow</w:t>
-          </w:r>
-          <w:proofErr w:type="spellEnd"/>
           <w:r>
             <w:t>(''</w:t>
           </w:r>
@@ -11617,14 +10168,7 @@
             <w:rPr>
               <w:rStyle w:val="FormCellDataChar"/>
             </w:rPr>
-            <w:t>{</w:t>
-          </w:r>
-          <w:proofErr w:type="spellStart"/>
-          <w:r>
-            <w:rPr>
-              <w:rStyle w:val="FormCellDataChar"/>
-            </w:rPr>
-            <w:t>d.</w:t>
+            <w:t>{d.</w:t>
           </w:r>
           <w:r>
             <w:rPr>
@@ -11648,14 +10192,7 @@
             <w:rPr>
               <w:rStyle w:val="FormCellDataChar"/>
             </w:rPr>
-            <w:t>urname</w:t>
-          </w:r>
-          <w:proofErr w:type="spellEnd"/>
-          <w:r>
-            <w:rPr>
-              <w:rStyle w:val="FormCellDataChar"/>
-            </w:rPr>
-            <w:t>}</w:t>
+            <w:t>urname}</w:t>
           </w:r>
           <w:r>
             <w:rPr>
@@ -11667,14 +10204,7 @@
             <w:rPr>
               <w:rStyle w:val="FormCellDataChar"/>
             </w:rPr>
-            <w:t>{</w:t>
-          </w:r>
-          <w:proofErr w:type="spellStart"/>
-          <w:r>
-            <w:rPr>
-              <w:rStyle w:val="FormCellDataChar"/>
-            </w:rPr>
-            <w:t>d.</w:t>
+            <w:t>{d.</w:t>
           </w:r>
           <w:r>
             <w:rPr>
@@ -11698,14 +10228,7 @@
             <w:rPr>
               <w:rStyle w:val="FormCellDataChar"/>
             </w:rPr>
-            <w:t>ivenNames</w:t>
-          </w:r>
-          <w:proofErr w:type="spellEnd"/>
-          <w:r>
-            <w:rPr>
-              <w:rStyle w:val="FormCellDataChar"/>
-            </w:rPr>
-            <w:t>}</w:t>
+            <w:t>ivenNames}</w:t>
           </w:r>
         </w:p>
       </w:tc>
@@ -11727,16 +10250,7 @@
               <w:bCs/>
               <w:color w:val="0070C0"/>
             </w:rPr>
-            <w:t>{</w:t>
-          </w:r>
-          <w:proofErr w:type="spellStart"/>
-          <w:r>
-            <w:rPr>
-              <w:b/>
-              <w:bCs/>
-              <w:color w:val="0070C0"/>
-            </w:rPr>
-            <w:t>d.</w:t>
+            <w:t>{d.</w:t>
           </w:r>
           <w:r>
             <w:rPr>
@@ -11746,7 +10260,6 @@
             </w:rPr>
             <w:t>ticket.number</w:t>
           </w:r>
-          <w:proofErr w:type="spellEnd"/>
           <w:r>
             <w:rPr>
               <w:b/>
@@ -13427,6 +11940,33 @@
 </file>
 
 <file path=customXml/item1.xml><?xml version="1.0" encoding="utf-8"?>
+<p:properties xmlns:p="http://schemas.microsoft.com/office/2006/metadata/properties" xmlns:xsi="http://www.w3.org/2001/XMLSchema-instance" xmlns:pc="http://schemas.microsoft.com/office/infopath/2007/PartnerControls">
+  <documentManagement>
+    <lcf76f155ced4ddcb4097134ff3c332f xmlns="5d03d029-e0ff-4ccf-b414-cf7d4186b283">
+      <Terms xmlns="http://schemas.microsoft.com/office/infopath/2007/PartnerControls"/>
+    </lcf76f155ced4ddcb4097134ff3c332f>
+    <TaxCatchAll xmlns="336f1cdd-1195-4642-bb56-f43e3222ae69" xsi:nil="true"/>
+    <SharedWithUsers xmlns="336f1cdd-1195-4642-bb56-f43e3222ae69">
+      <UserInfo>
+        <DisplayName>O'higgins, Colm AG:EX</DisplayName>
+        <AccountId>69</AccountId>
+        <AccountType/>
+      </UserInfo>
+    </SharedWithUsers>
+  </documentManagement>
+</p:properties>
+</file>
+
+<file path=customXml/item2.xml><?xml version="1.0" encoding="utf-8"?>
+<?mso-contentType ?>
+<FormTemplates xmlns="http://schemas.microsoft.com/sharepoint/v3/contenttype/forms">
+  <Display>DocumentLibraryForm</Display>
+  <Edit>DocumentLibraryForm</Edit>
+  <New>DocumentLibraryForm</New>
+</FormTemplates>
+</file>
+
+<file path=customXml/item3.xml><?xml version="1.0" encoding="utf-8"?>
 <ct:contentTypeSchema xmlns:ct="http://schemas.microsoft.com/office/2006/metadata/contentType" xmlns:ma="http://schemas.microsoft.com/office/2006/metadata/properties/metaAttributes" ct:_="" ma:_="" ma:contentTypeName="Document" ma:contentTypeID="0x0101006B0DEA72E605B14EAC8429C641CC68EF" ma:contentTypeVersion="18" ma:contentTypeDescription="Create a new document." ma:contentTypeScope="" ma:versionID="07bfdafe47478813258fa6815f24fb36">
   <xsd:schema xmlns:xsd="http://www.w3.org/2001/XMLSchema" xmlns:xs="http://www.w3.org/2001/XMLSchema" xmlns:p="http://schemas.microsoft.com/office/2006/metadata/properties" xmlns:ns2="5d03d029-e0ff-4ccf-b414-cf7d4186b283" xmlns:ns3="336f1cdd-1195-4642-bb56-f43e3222ae69" targetNamespace="http://schemas.microsoft.com/office/2006/metadata/properties" ma:root="true" ma:fieldsID="d758613e24f7450d66d92c3260b07a45" ns2:_="" ns3:_="">
     <xsd:import namespace="5d03d029-e0ff-4ccf-b414-cf7d4186b283"/>
@@ -13669,34 +12209,26 @@
 </ct:contentTypeSchema>
 </file>
 
-<file path=customXml/item2.xml><?xml version="1.0" encoding="utf-8"?>
-<?mso-contentType ?>
-<FormTemplates xmlns="http://schemas.microsoft.com/sharepoint/v3/contenttype/forms">
-  <Display>DocumentLibraryForm</Display>
-  <Edit>DocumentLibraryForm</Edit>
-  <New>DocumentLibraryForm</New>
-</FormTemplates>
+<file path=customXml/itemProps1.xml><?xml version="1.0" encoding="utf-8"?>
+<ds:datastoreItem xmlns:ds="http://schemas.openxmlformats.org/officeDocument/2006/customXml" ds:itemID="{AD2B4DBB-5C09-4BF4-8A88-DC5177582A88}">
+  <ds:schemaRefs>
+    <ds:schemaRef ds:uri="http://schemas.microsoft.com/office/2006/metadata/properties"/>
+    <ds:schemaRef ds:uri="http://schemas.microsoft.com/office/infopath/2007/PartnerControls"/>
+    <ds:schemaRef ds:uri="5d03d029-e0ff-4ccf-b414-cf7d4186b283"/>
+    <ds:schemaRef ds:uri="336f1cdd-1195-4642-bb56-f43e3222ae69"/>
+  </ds:schemaRefs>
+</ds:datastoreItem>
 </file>
 
-<file path=customXml/item3.xml><?xml version="1.0" encoding="utf-8"?>
-<p:properties xmlns:p="http://schemas.microsoft.com/office/2006/metadata/properties" xmlns:xsi="http://www.w3.org/2001/XMLSchema-instance" xmlns:pc="http://schemas.microsoft.com/office/infopath/2007/PartnerControls">
-  <documentManagement>
-    <lcf76f155ced4ddcb4097134ff3c332f xmlns="5d03d029-e0ff-4ccf-b414-cf7d4186b283">
-      <Terms xmlns="http://schemas.microsoft.com/office/infopath/2007/PartnerControls"/>
-    </lcf76f155ced4ddcb4097134ff3c332f>
-    <TaxCatchAll xmlns="336f1cdd-1195-4642-bb56-f43e3222ae69" xsi:nil="true"/>
-    <SharedWithUsers xmlns="336f1cdd-1195-4642-bb56-f43e3222ae69">
-      <UserInfo>
-        <DisplayName>O'higgins, Colm AG:EX</DisplayName>
-        <AccountId>69</AccountId>
-        <AccountType/>
-      </UserInfo>
-    </SharedWithUsers>
-  </documentManagement>
-</p:properties>
+<file path=customXml/itemProps2.xml><?xml version="1.0" encoding="utf-8"?>
+<ds:datastoreItem xmlns:ds="http://schemas.openxmlformats.org/officeDocument/2006/customXml" ds:itemID="{4553DE0C-0D9E-426A-B037-188AA4294F2C}">
+  <ds:schemaRefs>
+    <ds:schemaRef ds:uri="http://schemas.microsoft.com/sharepoint/v3/contenttype/forms"/>
+  </ds:schemaRefs>
+</ds:datastoreItem>
 </file>
 
-<file path=customXml/itemProps1.xml><?xml version="1.0" encoding="utf-8"?>
+<file path=customXml/itemProps3.xml><?xml version="1.0" encoding="utf-8"?>
 <ds:datastoreItem xmlns:ds="http://schemas.openxmlformats.org/officeDocument/2006/customXml" ds:itemID="{1D1569A7-1736-4842-8222-0ADE7769B5E2}">
   <ds:schemaRefs>
     <ds:schemaRef ds:uri="http://schemas.microsoft.com/office/2006/metadata/contentType"/>
@@ -13713,23 +12245,4 @@
     <ds:schemaRef ds:uri="http://schemas.microsoft.com/internal/obd"/>
   </ds:schemaRefs>
 </ds:datastoreItem>
-</file>
-
-<file path=customXml/itemProps2.xml><?xml version="1.0" encoding="utf-8"?>
-<ds:datastoreItem xmlns:ds="http://schemas.openxmlformats.org/officeDocument/2006/customXml" ds:itemID="{4553DE0C-0D9E-426A-B037-188AA4294F2C}">
-  <ds:schemaRefs>
-    <ds:schemaRef ds:uri="http://schemas.microsoft.com/sharepoint/v3/contenttype/forms"/>
-  </ds:schemaRefs>
-</ds:datastoreItem>
-</file>
-
-<file path=customXml/itemProps3.xml><?xml version="1.0" encoding="utf-8"?>
-<ds:datastoreItem xmlns:ds="http://schemas.openxmlformats.org/officeDocument/2006/customXml" ds:itemID="{AD2B4DBB-5C09-4BF4-8A88-DC5177582A88}">
-  <ds:schemaRefs>
-    <ds:schemaRef ds:uri="http://schemas.microsoft.com/office/2006/metadata/properties"/>
-    <ds:schemaRef ds:uri="http://schemas.microsoft.com/office/infopath/2007/PartnerControls"/>
-    <ds:schemaRef ds:uri="5d03d029-e0ff-4ccf-b414-cf7d4186b283"/>
-    <ds:schemaRef ds:uri="336f1cdd-1195-4642-bb56-f43e3222ae69"/>
-  </ds:schemaRefs>
-</ds:datastoreItem>
 </file>
</xml_diff>